<commit_message>
Atualização sobre o Projeto Integrador.
</commit_message>
<xml_diff>
--- a/ProjetoIntegrador/DocVisao-APS_SOFTEX.docx
+++ b/ProjetoIntegrador/DocVisao-APS_SOFTEX.docx
@@ -40,9 +40,9 @@
             <w:tblpPr w:leftFromText="187" w:rightFromText="187" w:vertAnchor="page" w:horzAnchor="margin" w:tblpXSpec="right" w:tblpY="2671"/>
             <w:tblW w:w="3501" w:type="pct"/>
             <w:tblBorders>
-              <w:top w:val="single" w:color="9BBB59" w:themeColor="accent3" w:sz="36" w:space="0"/>
-              <w:insideH w:val="single" w:color="9BBB59" w:themeColor="accent3" w:sz="36" w:space="0"/>
-              <w:insideV w:val="single" w:color="9BBB59" w:themeColor="accent3" w:sz="36" w:space="0"/>
+              <w:top w:val="single" w:sz="36" w:space="0" w:color="9BBB59" w:themeColor="accent3"/>
+              <w:insideH w:val="single" w:sz="36" w:space="0" w:color="9BBB59" w:themeColor="accent3"/>
+              <w:insideV w:val="single" w:sz="36" w:space="0" w:color="9BBB59" w:themeColor="accent3"/>
             </w:tblBorders>
             <w:tblCellMar>
               <w:top w:w="360" w:type="dxa"/>
@@ -59,7 +59,7 @@
             <w:sdt>
               <w:sdtPr>
                 <w:rPr>
-                  <w:rFonts w:ascii="Trebuchet MS" w:hAnsi="Trebuchet MS" w:eastAsiaTheme="majorEastAsia" w:cstheme="majorBidi"/>
+                  <w:rFonts w:ascii="Trebuchet MS" w:eastAsiaTheme="majorEastAsia" w:hAnsi="Trebuchet MS" w:cstheme="majorBidi"/>
                   <w:color w:val="1F497D" w:themeColor="text2"/>
                   <w:sz w:val="56"/>
                   <w:szCs w:val="56"/>
@@ -74,48 +74,29 @@
                   <w:tcPr>
                     <w:tcW w:w="5000" w:type="pct"/>
                     <w:tcBorders>
-                      <w:top w:val="single" w:color="E36C0A" w:themeColor="accent6" w:themeShade="BF" w:sz="36" w:space="0"/>
-                      <w:bottom w:val="single" w:color="E36C0A" w:themeColor="accent6" w:themeShade="BF" w:sz="36" w:space="0"/>
+                      <w:top w:val="single" w:sz="36" w:space="0" w:color="E36C0A" w:themeColor="accent6" w:themeShade="BF"/>
+                      <w:bottom w:val="single" w:sz="36" w:space="0" w:color="E36C0A" w:themeColor="accent6" w:themeShade="BF"/>
                     </w:tcBorders>
                     <w:shd w:val="clear" w:color="auto" w:fill="auto"/>
-                    <w:tcMar/>
                   </w:tcPr>
-                  <w:p w14:noSpellErr="1">
+                  <w:p>
                     <w:pPr>
                       <w:pStyle w:val="SemEspaamento"/>
                       <w:rPr>
-                        <w:rFonts w:ascii="Trebuchet MS" w:hAnsi="Trebuchet MS" w:eastAsia="" w:cs="" w:eastAsiaTheme="majorEastAsia" w:cstheme="majorBidi"/>
-                        <w:color w:val="000000" w:themeColor="text1" w:themeTint="FF" w:themeShade="FF"/>
+                        <w:rFonts w:ascii="Trebuchet MS" w:eastAsiaTheme="majorEastAsia" w:hAnsi="Trebuchet MS" w:cstheme="majorBidi"/>
+                        <w:color w:val="000000" w:themeColor="text1"/>
                         <w:sz w:val="72"/>
                         <w:szCs w:val="72"/>
                       </w:rPr>
                     </w:pPr>
                     <w:r>
                       <w:rPr>
-                        <w:rFonts w:ascii="Trebuchet MS" w:hAnsi="Trebuchet MS" w:eastAsia="" w:cs="" w:eastAsiaTheme="majorEastAsia" w:cstheme="majorBidi"/>
-                        <w:color w:val="1F497D" w:themeColor="text2" w:themeTint="FF" w:themeShade="FF"/>
+                        <w:rFonts w:ascii="Trebuchet MS" w:eastAsiaTheme="majorEastAsia" w:hAnsi="Trebuchet MS" w:cstheme="majorBidi"/>
+                        <w:color w:val="1F497D" w:themeColor="text2"/>
                         <w:sz w:val="56"/>
                         <w:szCs w:val="56"/>
                       </w:rPr>
-                      <w:t>Documento</w:t>
-                    </w:r>
-                    <w:r>
-                      <w:rPr>
-                        <w:rFonts w:ascii="Trebuchet MS" w:hAnsi="Trebuchet MS" w:eastAsia="" w:cs="" w:eastAsiaTheme="majorEastAsia" w:cstheme="majorBidi"/>
-                        <w:color w:val="1F497D" w:themeColor="text2" w:themeTint="FF" w:themeShade="FF"/>
-                        <w:sz w:val="56"/>
-                        <w:szCs w:val="56"/>
-                      </w:rPr>
-                      <w:t xml:space="preserve"> de </w:t>
-                    </w:r>
-                    <w:r>
-                      <w:rPr>
-                        <w:rFonts w:ascii="Trebuchet MS" w:hAnsi="Trebuchet MS" w:eastAsia="" w:cs="" w:eastAsiaTheme="majorEastAsia" w:cstheme="majorBidi"/>
-                        <w:color w:val="1F497D" w:themeColor="text2" w:themeTint="FF" w:themeShade="FF"/>
-                        <w:sz w:val="56"/>
-                        <w:szCs w:val="56"/>
-                      </w:rPr>
-                      <w:t>Visão</w:t>
+                      <w:t>Documento de Visão</w:t>
                     </w:r>
                   </w:p>
                 </w:tc>
@@ -139,11 +120,10 @@
                   <w:tcPr>
                     <w:tcW w:w="5000" w:type="pct"/>
                     <w:tcBorders>
-                      <w:top w:val="single" w:color="E36C0A" w:themeColor="accent6" w:themeShade="BF" w:sz="36" w:space="0"/>
-                      <w:bottom w:val="single" w:color="E36C0A" w:themeColor="accent6" w:themeShade="BF" w:sz="36" w:space="0"/>
+                      <w:top w:val="single" w:sz="36" w:space="0" w:color="E36C0A" w:themeColor="accent6" w:themeShade="BF"/>
+                      <w:bottom w:val="single" w:sz="36" w:space="0" w:color="E36C0A" w:themeColor="accent6" w:themeShade="BF"/>
                     </w:tcBorders>
                     <w:shd w:val="clear" w:color="auto" w:fill="auto"/>
-                    <w:tcMar/>
                   </w:tcPr>
                   <w:p>
                     <w:pPr>
@@ -170,10 +150,9 @@
               <w:tcPr>
                 <w:tcW w:w="5000" w:type="pct"/>
                 <w:tcBorders>
-                  <w:top w:val="single" w:color="E36C0A" w:themeColor="accent6" w:themeShade="BF" w:sz="36" w:space="0"/>
+                  <w:top w:val="single" w:sz="36" w:space="0" w:color="E36C0A" w:themeColor="accent6" w:themeShade="BF"/>
                 </w:tcBorders>
                 <w:shd w:val="clear" w:color="auto" w:fill="auto"/>
-                <w:tcMar/>
               </w:tcPr>
               <w:p>
                 <w:pPr>
@@ -468,7 +447,7 @@
           <w:lang w:val="pt-BR"/>
         </w:rPr>
       </w:pPr>
-      <w:bookmarkStart w:name="_Toc146729092" w:id="0"/>
+      <w:bookmarkStart w:id="0" w:name="_Toc146729092"/>
       <w:r>
         <w:rPr>
           <w:rFonts w:cs="Arial"/>
@@ -491,12 +470,12 @@
       <w:tblPr>
         <w:tblW w:w="9504" w:type="dxa"/>
         <w:tblBorders>
-          <w:top w:val="single" w:color="auto" w:sz="6" w:space="0"/>
-          <w:left w:val="single" w:color="auto" w:sz="6" w:space="0"/>
-          <w:bottom w:val="single" w:color="auto" w:sz="6" w:space="0"/>
-          <w:right w:val="single" w:color="auto" w:sz="6" w:space="0"/>
-          <w:insideH w:val="single" w:color="auto" w:sz="6" w:space="0"/>
-          <w:insideV w:val="single" w:color="auto" w:sz="6" w:space="0"/>
+          <w:top w:val="single" w:sz="6" w:space="0" w:color="auto"/>
+          <w:left w:val="single" w:sz="6" w:space="0" w:color="auto"/>
+          <w:bottom w:val="single" w:sz="6" w:space="0" w:color="auto"/>
+          <w:right w:val="single" w:sz="6" w:space="0" w:color="auto"/>
+          <w:insideH w:val="single" w:sz="6" w:space="0" w:color="auto"/>
+          <w:insideV w:val="single" w:sz="6" w:space="0" w:color="auto"/>
         </w:tblBorders>
         <w:tblLayout w:type="fixed"/>
         <w:tblLook w:val="0000" w:firstRow="0" w:lastRow="0" w:firstColumn="0" w:lastColumn="0" w:noHBand="0" w:noVBand="0"/>
@@ -512,7 +491,6 @@
           <w:tcPr>
             <w:tcW w:w="1384" w:type="dxa"/>
             <w:shd w:val="clear" w:color="auto" w:fill="F79646" w:themeFill="accent6"/>
-            <w:tcMar/>
           </w:tcPr>
           <w:p>
             <w:pPr>
@@ -539,7 +517,6 @@
           <w:tcPr>
             <w:tcW w:w="1418" w:type="dxa"/>
             <w:shd w:val="clear" w:color="auto" w:fill="F79646" w:themeFill="accent6"/>
-            <w:tcMar/>
           </w:tcPr>
           <w:p>
             <w:pPr>
@@ -566,7 +543,6 @@
           <w:tcPr>
             <w:tcW w:w="3543" w:type="dxa"/>
             <w:shd w:val="clear" w:color="auto" w:fill="F79646" w:themeFill="accent6"/>
-            <w:tcMar/>
           </w:tcPr>
           <w:p>
             <w:pPr>
@@ -593,7 +569,6 @@
           <w:tcPr>
             <w:tcW w:w="3159" w:type="dxa"/>
             <w:shd w:val="clear" w:color="auto" w:fill="F79646" w:themeFill="accent6"/>
-            <w:tcMar/>
           </w:tcPr>
           <w:p>
             <w:pPr>
@@ -621,7 +596,6 @@
         <w:tc>
           <w:tcPr>
             <w:tcW w:w="1384" w:type="dxa"/>
-            <w:tcMar/>
           </w:tcPr>
           <w:p>
             <w:pPr>
@@ -677,7 +651,6 @@
         <w:tc>
           <w:tcPr>
             <w:tcW w:w="1418" w:type="dxa"/>
-            <w:tcMar/>
           </w:tcPr>
           <w:p>
             <w:pPr>
@@ -706,7 +679,6 @@
         <w:tc>
           <w:tcPr>
             <w:tcW w:w="3543" w:type="dxa"/>
-            <w:tcMar/>
           </w:tcPr>
           <w:p>
             <w:pPr>
@@ -735,7 +707,6 @@
         <w:tc>
           <w:tcPr>
             <w:tcW w:w="3159" w:type="dxa"/>
-            <w:tcMar/>
           </w:tcPr>
           <w:p>
             <w:pPr>
@@ -761,7 +732,6 @@
         <w:tc>
           <w:tcPr>
             <w:tcW w:w="1384" w:type="dxa"/>
-            <w:tcMar/>
           </w:tcPr>
           <w:p>
             <w:pPr>
@@ -776,7 +746,6 @@
         <w:tc>
           <w:tcPr>
             <w:tcW w:w="1418" w:type="dxa"/>
-            <w:tcMar/>
           </w:tcPr>
           <w:p>
             <w:pPr>
@@ -791,7 +760,6 @@
         <w:tc>
           <w:tcPr>
             <w:tcW w:w="3543" w:type="dxa"/>
-            <w:tcMar/>
           </w:tcPr>
           <w:p>
             <w:pPr>
@@ -811,7 +779,6 @@
         <w:tc>
           <w:tcPr>
             <w:tcW w:w="3159" w:type="dxa"/>
-            <w:tcMar/>
           </w:tcPr>
           <w:p>
             <w:pPr>
@@ -828,7 +795,6 @@
         <w:tc>
           <w:tcPr>
             <w:tcW w:w="1384" w:type="dxa"/>
-            <w:tcMar/>
           </w:tcPr>
           <w:p>
             <w:pPr>
@@ -843,7 +809,6 @@
         <w:tc>
           <w:tcPr>
             <w:tcW w:w="1418" w:type="dxa"/>
-            <w:tcMar/>
           </w:tcPr>
           <w:p>
             <w:pPr>
@@ -858,7 +823,6 @@
         <w:tc>
           <w:tcPr>
             <w:tcW w:w="3543" w:type="dxa"/>
-            <w:tcMar/>
           </w:tcPr>
           <w:p>
             <w:pPr>
@@ -878,7 +842,6 @@
         <w:tc>
           <w:tcPr>
             <w:tcW w:w="3159" w:type="dxa"/>
-            <w:tcMar/>
           </w:tcPr>
           <w:p>
             <w:pPr>
@@ -895,7 +858,6 @@
         <w:tc>
           <w:tcPr>
             <w:tcW w:w="1384" w:type="dxa"/>
-            <w:tcMar/>
           </w:tcPr>
           <w:p>
             <w:pPr>
@@ -910,7 +872,6 @@
         <w:tc>
           <w:tcPr>
             <w:tcW w:w="1418" w:type="dxa"/>
-            <w:tcMar/>
           </w:tcPr>
           <w:p>
             <w:pPr>
@@ -925,7 +886,6 @@
         <w:tc>
           <w:tcPr>
             <w:tcW w:w="3543" w:type="dxa"/>
-            <w:tcMar/>
           </w:tcPr>
           <w:p>
             <w:pPr>
@@ -945,7 +905,6 @@
         <w:tc>
           <w:tcPr>
             <w:tcW w:w="3159" w:type="dxa"/>
-            <w:tcMar/>
           </w:tcPr>
           <w:p>
             <w:pPr>
@@ -962,7 +921,6 @@
         <w:tc>
           <w:tcPr>
             <w:tcW w:w="1384" w:type="dxa"/>
-            <w:tcMar/>
           </w:tcPr>
           <w:p>
             <w:pPr>
@@ -977,7 +935,6 @@
         <w:tc>
           <w:tcPr>
             <w:tcW w:w="1418" w:type="dxa"/>
-            <w:tcMar/>
           </w:tcPr>
           <w:p>
             <w:pPr>
@@ -992,7 +949,6 @@
         <w:tc>
           <w:tcPr>
             <w:tcW w:w="3543" w:type="dxa"/>
-            <w:tcMar/>
           </w:tcPr>
           <w:p>
             <w:pPr>
@@ -1012,7 +968,6 @@
         <w:tc>
           <w:tcPr>
             <w:tcW w:w="3159" w:type="dxa"/>
-            <w:tcMar/>
           </w:tcPr>
           <w:p>
             <w:pPr>
@@ -1081,7 +1036,7 @@
           <w:pPr>
             <w:pStyle w:val="Sumrio1"/>
             <w:rPr>
-              <w:rFonts w:asciiTheme="minorHAnsi" w:hAnsiTheme="minorHAnsi" w:eastAsiaTheme="minorEastAsia" w:cstheme="minorBidi"/>
+              <w:rFonts w:asciiTheme="minorHAnsi" w:eastAsiaTheme="minorEastAsia" w:hAnsiTheme="minorHAnsi" w:cstheme="minorBidi"/>
               <w:noProof/>
               <w:kern w:val="2"/>
               <w:sz w:val="22"/>
@@ -1108,7 +1063,7 @@
             </w:rPr>
             <w:fldChar w:fldCharType="separate"/>
           </w:r>
-          <w:hyperlink w:history="1" w:anchor="_Toc146729092">
+          <w:hyperlink w:anchor="_Toc146729092" w:history="1">
             <w:r>
               <w:rPr>
                 <w:rStyle w:val="Hyperlink"/>
@@ -1175,7 +1130,7 @@
               <w:tab w:val="left" w:pos="432"/>
             </w:tabs>
             <w:rPr>
-              <w:rFonts w:asciiTheme="minorHAnsi" w:hAnsiTheme="minorHAnsi" w:eastAsiaTheme="minorEastAsia" w:cstheme="minorBidi"/>
+              <w:rFonts w:asciiTheme="minorHAnsi" w:eastAsiaTheme="minorEastAsia" w:hAnsiTheme="minorHAnsi" w:cstheme="minorBidi"/>
               <w:noProof/>
               <w:kern w:val="2"/>
               <w:sz w:val="22"/>
@@ -1184,7 +1139,7 @@
               <w14:ligatures w14:val="standardContextual"/>
             </w:rPr>
           </w:pPr>
-          <w:hyperlink w:history="1" w:anchor="_Toc146729093">
+          <w:hyperlink w:anchor="_Toc146729093" w:history="1">
             <w:r>
               <w:rPr>
                 <w:rStyle w:val="Hyperlink"/>
@@ -1195,7 +1150,7 @@
             </w:r>
             <w:r>
               <w:rPr>
-                <w:rFonts w:asciiTheme="minorHAnsi" w:hAnsiTheme="minorHAnsi" w:eastAsiaTheme="minorEastAsia" w:cstheme="minorBidi"/>
+                <w:rFonts w:asciiTheme="minorHAnsi" w:eastAsiaTheme="minorEastAsia" w:hAnsiTheme="minorHAnsi" w:cstheme="minorBidi"/>
                 <w:noProof/>
                 <w:kern w:val="2"/>
                 <w:sz w:val="22"/>
@@ -1270,7 +1225,7 @@
               <w:tab w:val="left" w:pos="432"/>
             </w:tabs>
             <w:rPr>
-              <w:rFonts w:asciiTheme="minorHAnsi" w:hAnsiTheme="minorHAnsi" w:eastAsiaTheme="minorEastAsia" w:cstheme="minorBidi"/>
+              <w:rFonts w:asciiTheme="minorHAnsi" w:eastAsiaTheme="minorEastAsia" w:hAnsiTheme="minorHAnsi" w:cstheme="minorBidi"/>
               <w:noProof/>
               <w:kern w:val="2"/>
               <w:sz w:val="22"/>
@@ -1279,7 +1234,7 @@
               <w14:ligatures w14:val="standardContextual"/>
             </w:rPr>
           </w:pPr>
-          <w:hyperlink w:history="1" w:anchor="_Toc146729094">
+          <w:hyperlink w:anchor="_Toc146729094" w:history="1">
             <w:r>
               <w:rPr>
                 <w:rStyle w:val="Hyperlink"/>
@@ -1290,7 +1245,7 @@
             </w:r>
             <w:r>
               <w:rPr>
-                <w:rFonts w:asciiTheme="minorHAnsi" w:hAnsiTheme="minorHAnsi" w:eastAsiaTheme="minorEastAsia" w:cstheme="minorBidi"/>
+                <w:rFonts w:asciiTheme="minorHAnsi" w:eastAsiaTheme="minorEastAsia" w:hAnsiTheme="minorHAnsi" w:cstheme="minorBidi"/>
                 <w:noProof/>
                 <w:kern w:val="2"/>
                 <w:sz w:val="22"/>
@@ -1365,7 +1320,7 @@
               <w:tab w:val="left" w:pos="1000"/>
             </w:tabs>
             <w:rPr>
-              <w:rFonts w:asciiTheme="minorHAnsi" w:hAnsiTheme="minorHAnsi" w:eastAsiaTheme="minorEastAsia" w:cstheme="minorBidi"/>
+              <w:rFonts w:asciiTheme="minorHAnsi" w:eastAsiaTheme="minorEastAsia" w:hAnsiTheme="minorHAnsi" w:cstheme="minorBidi"/>
               <w:noProof/>
               <w:kern w:val="2"/>
               <w:sz w:val="22"/>
@@ -1374,7 +1329,7 @@
               <w14:ligatures w14:val="standardContextual"/>
             </w:rPr>
           </w:pPr>
-          <w:hyperlink w:history="1" w:anchor="_Toc146729095">
+          <w:hyperlink w:anchor="_Toc146729095" w:history="1">
             <w:r>
               <w:rPr>
                 <w:rStyle w:val="Hyperlink"/>
@@ -1385,7 +1340,7 @@
             </w:r>
             <w:r>
               <w:rPr>
-                <w:rFonts w:asciiTheme="minorHAnsi" w:hAnsiTheme="minorHAnsi" w:eastAsiaTheme="minorEastAsia" w:cstheme="minorBidi"/>
+                <w:rFonts w:asciiTheme="minorHAnsi" w:eastAsiaTheme="minorEastAsia" w:hAnsiTheme="minorHAnsi" w:cstheme="minorBidi"/>
                 <w:noProof/>
                 <w:kern w:val="2"/>
                 <w:sz w:val="22"/>
@@ -1460,7 +1415,7 @@
               <w:tab w:val="left" w:pos="1000"/>
             </w:tabs>
             <w:rPr>
-              <w:rFonts w:asciiTheme="minorHAnsi" w:hAnsiTheme="minorHAnsi" w:eastAsiaTheme="minorEastAsia" w:cstheme="minorBidi"/>
+              <w:rFonts w:asciiTheme="minorHAnsi" w:eastAsiaTheme="minorEastAsia" w:hAnsiTheme="minorHAnsi" w:cstheme="minorBidi"/>
               <w:noProof/>
               <w:kern w:val="2"/>
               <w:sz w:val="22"/>
@@ -1469,7 +1424,7 @@
               <w14:ligatures w14:val="standardContextual"/>
             </w:rPr>
           </w:pPr>
-          <w:hyperlink w:history="1" w:anchor="_Toc146729096">
+          <w:hyperlink w:anchor="_Toc146729096" w:history="1">
             <w:r>
               <w:rPr>
                 <w:rStyle w:val="Hyperlink"/>
@@ -1481,7 +1436,7 @@
             </w:r>
             <w:r>
               <w:rPr>
-                <w:rFonts w:asciiTheme="minorHAnsi" w:hAnsiTheme="minorHAnsi" w:eastAsiaTheme="minorEastAsia" w:cstheme="minorBidi"/>
+                <w:rFonts w:asciiTheme="minorHAnsi" w:eastAsiaTheme="minorEastAsia" w:hAnsiTheme="minorHAnsi" w:cstheme="minorBidi"/>
                 <w:noProof/>
                 <w:kern w:val="2"/>
                 <w:sz w:val="22"/>
@@ -1557,7 +1512,7 @@
               <w:tab w:val="left" w:pos="432"/>
             </w:tabs>
             <w:rPr>
-              <w:rFonts w:asciiTheme="minorHAnsi" w:hAnsiTheme="minorHAnsi" w:eastAsiaTheme="minorEastAsia" w:cstheme="minorBidi"/>
+              <w:rFonts w:asciiTheme="minorHAnsi" w:eastAsiaTheme="minorEastAsia" w:hAnsiTheme="minorHAnsi" w:cstheme="minorBidi"/>
               <w:noProof/>
               <w:kern w:val="2"/>
               <w:sz w:val="22"/>
@@ -1566,7 +1521,7 @@
               <w14:ligatures w14:val="standardContextual"/>
             </w:rPr>
           </w:pPr>
-          <w:hyperlink w:history="1" w:anchor="_Toc146729097">
+          <w:hyperlink w:anchor="_Toc146729097" w:history="1">
             <w:r>
               <w:rPr>
                 <w:rStyle w:val="Hyperlink"/>
@@ -1576,7 +1531,7 @@
             </w:r>
             <w:r>
               <w:rPr>
-                <w:rFonts w:asciiTheme="minorHAnsi" w:hAnsiTheme="minorHAnsi" w:eastAsiaTheme="minorEastAsia" w:cstheme="minorBidi"/>
+                <w:rFonts w:asciiTheme="minorHAnsi" w:eastAsiaTheme="minorEastAsia" w:hAnsiTheme="minorHAnsi" w:cstheme="minorBidi"/>
                 <w:noProof/>
                 <w:kern w:val="2"/>
                 <w:sz w:val="22"/>
@@ -1651,7 +1606,7 @@
               <w:tab w:val="left" w:pos="432"/>
             </w:tabs>
             <w:rPr>
-              <w:rFonts w:asciiTheme="minorHAnsi" w:hAnsiTheme="minorHAnsi" w:eastAsiaTheme="minorEastAsia" w:cstheme="minorBidi"/>
+              <w:rFonts w:asciiTheme="minorHAnsi" w:eastAsiaTheme="minorEastAsia" w:hAnsiTheme="minorHAnsi" w:cstheme="minorBidi"/>
               <w:noProof/>
               <w:kern w:val="2"/>
               <w:sz w:val="22"/>
@@ -1660,7 +1615,7 @@
               <w14:ligatures w14:val="standardContextual"/>
             </w:rPr>
           </w:pPr>
-          <w:hyperlink w:history="1" w:anchor="_Toc146729098">
+          <w:hyperlink w:anchor="_Toc146729098" w:history="1">
             <w:r>
               <w:rPr>
                 <w:rStyle w:val="Hyperlink"/>
@@ -1672,7 +1627,7 @@
             </w:r>
             <w:r>
               <w:rPr>
-                <w:rFonts w:asciiTheme="minorHAnsi" w:hAnsiTheme="minorHAnsi" w:eastAsiaTheme="minorEastAsia" w:cstheme="minorBidi"/>
+                <w:rFonts w:asciiTheme="minorHAnsi" w:eastAsiaTheme="minorEastAsia" w:hAnsiTheme="minorHAnsi" w:cstheme="minorBidi"/>
                 <w:noProof/>
                 <w:kern w:val="2"/>
                 <w:sz w:val="22"/>
@@ -1748,7 +1703,7 @@
               <w:tab w:val="left" w:pos="432"/>
             </w:tabs>
             <w:rPr>
-              <w:rFonts w:asciiTheme="minorHAnsi" w:hAnsiTheme="minorHAnsi" w:eastAsiaTheme="minorEastAsia" w:cstheme="minorBidi"/>
+              <w:rFonts w:asciiTheme="minorHAnsi" w:eastAsiaTheme="minorEastAsia" w:hAnsiTheme="minorHAnsi" w:cstheme="minorBidi"/>
               <w:noProof/>
               <w:kern w:val="2"/>
               <w:sz w:val="22"/>
@@ -1757,7 +1712,7 @@
               <w14:ligatures w14:val="standardContextual"/>
             </w:rPr>
           </w:pPr>
-          <w:hyperlink w:history="1" w:anchor="_Toc146729099">
+          <w:hyperlink w:anchor="_Toc146729099" w:history="1">
             <w:r>
               <w:rPr>
                 <w:rStyle w:val="Hyperlink"/>
@@ -1768,7 +1723,7 @@
             </w:r>
             <w:r>
               <w:rPr>
-                <w:rFonts w:asciiTheme="minorHAnsi" w:hAnsiTheme="minorHAnsi" w:eastAsiaTheme="minorEastAsia" w:cstheme="minorBidi"/>
+                <w:rFonts w:asciiTheme="minorHAnsi" w:eastAsiaTheme="minorEastAsia" w:hAnsiTheme="minorHAnsi" w:cstheme="minorBidi"/>
                 <w:noProof/>
                 <w:kern w:val="2"/>
                 <w:sz w:val="22"/>
@@ -1843,7 +1798,7 @@
               <w:tab w:val="left" w:pos="432"/>
             </w:tabs>
             <w:rPr>
-              <w:rFonts w:asciiTheme="minorHAnsi" w:hAnsiTheme="minorHAnsi" w:eastAsiaTheme="minorEastAsia" w:cstheme="minorBidi"/>
+              <w:rFonts w:asciiTheme="minorHAnsi" w:eastAsiaTheme="minorEastAsia" w:hAnsiTheme="minorHAnsi" w:cstheme="minorBidi"/>
               <w:noProof/>
               <w:kern w:val="2"/>
               <w:sz w:val="22"/>
@@ -1852,7 +1807,7 @@
               <w14:ligatures w14:val="standardContextual"/>
             </w:rPr>
           </w:pPr>
-          <w:hyperlink w:history="1" w:anchor="_Toc146729100">
+          <w:hyperlink w:anchor="_Toc146729100" w:history="1">
             <w:r>
               <w:rPr>
                 <w:rStyle w:val="Hyperlink"/>
@@ -1863,7 +1818,7 @@
             </w:r>
             <w:r>
               <w:rPr>
-                <w:rFonts w:asciiTheme="minorHAnsi" w:hAnsiTheme="minorHAnsi" w:eastAsiaTheme="minorEastAsia" w:cstheme="minorBidi"/>
+                <w:rFonts w:asciiTheme="minorHAnsi" w:eastAsiaTheme="minorEastAsia" w:hAnsiTheme="minorHAnsi" w:cstheme="minorBidi"/>
                 <w:noProof/>
                 <w:kern w:val="2"/>
                 <w:sz w:val="22"/>
@@ -1938,7 +1893,7 @@
               <w:tab w:val="left" w:pos="432"/>
             </w:tabs>
             <w:rPr>
-              <w:rFonts w:asciiTheme="minorHAnsi" w:hAnsiTheme="minorHAnsi" w:eastAsiaTheme="minorEastAsia" w:cstheme="minorBidi"/>
+              <w:rFonts w:asciiTheme="minorHAnsi" w:eastAsiaTheme="minorEastAsia" w:hAnsiTheme="minorHAnsi" w:cstheme="minorBidi"/>
               <w:noProof/>
               <w:kern w:val="2"/>
               <w:sz w:val="22"/>
@@ -1947,7 +1902,7 @@
               <w14:ligatures w14:val="standardContextual"/>
             </w:rPr>
           </w:pPr>
-          <w:hyperlink w:history="1" w:anchor="_Toc146729101">
+          <w:hyperlink w:anchor="_Toc146729101" w:history="1">
             <w:r>
               <w:rPr>
                 <w:rStyle w:val="Hyperlink"/>
@@ -1958,7 +1913,7 @@
             </w:r>
             <w:r>
               <w:rPr>
-                <w:rFonts w:asciiTheme="minorHAnsi" w:hAnsiTheme="minorHAnsi" w:eastAsiaTheme="minorEastAsia" w:cstheme="minorBidi"/>
+                <w:rFonts w:asciiTheme="minorHAnsi" w:eastAsiaTheme="minorEastAsia" w:hAnsiTheme="minorHAnsi" w:cstheme="minorBidi"/>
                 <w:noProof/>
                 <w:kern w:val="2"/>
                 <w:sz w:val="22"/>
@@ -2033,7 +1988,7 @@
               <w:tab w:val="left" w:pos="432"/>
             </w:tabs>
             <w:rPr>
-              <w:rFonts w:asciiTheme="minorHAnsi" w:hAnsiTheme="minorHAnsi" w:eastAsiaTheme="minorEastAsia" w:cstheme="minorBidi"/>
+              <w:rFonts w:asciiTheme="minorHAnsi" w:eastAsiaTheme="minorEastAsia" w:hAnsiTheme="minorHAnsi" w:cstheme="minorBidi"/>
               <w:noProof/>
               <w:kern w:val="2"/>
               <w:sz w:val="22"/>
@@ -2042,7 +1997,7 @@
               <w14:ligatures w14:val="standardContextual"/>
             </w:rPr>
           </w:pPr>
-          <w:hyperlink w:history="1" w:anchor="_Toc146729102">
+          <w:hyperlink w:anchor="_Toc146729102" w:history="1">
             <w:r>
               <w:rPr>
                 <w:rStyle w:val="Hyperlink"/>
@@ -2053,7 +2008,7 @@
             </w:r>
             <w:r>
               <w:rPr>
-                <w:rFonts w:asciiTheme="minorHAnsi" w:hAnsiTheme="minorHAnsi" w:eastAsiaTheme="minorEastAsia" w:cstheme="minorBidi"/>
+                <w:rFonts w:asciiTheme="minorHAnsi" w:eastAsiaTheme="minorEastAsia" w:hAnsiTheme="minorHAnsi" w:cstheme="minorBidi"/>
                 <w:noProof/>
                 <w:kern w:val="2"/>
                 <w:sz w:val="22"/>
@@ -2128,7 +2083,7 @@
               <w:tab w:val="left" w:pos="432"/>
             </w:tabs>
             <w:rPr>
-              <w:rFonts w:asciiTheme="minorHAnsi" w:hAnsiTheme="minorHAnsi" w:eastAsiaTheme="minorEastAsia" w:cstheme="minorBidi"/>
+              <w:rFonts w:asciiTheme="minorHAnsi" w:eastAsiaTheme="minorEastAsia" w:hAnsiTheme="minorHAnsi" w:cstheme="minorBidi"/>
               <w:noProof/>
               <w:kern w:val="2"/>
               <w:sz w:val="22"/>
@@ -2137,7 +2092,7 @@
               <w14:ligatures w14:val="standardContextual"/>
             </w:rPr>
           </w:pPr>
-          <w:hyperlink w:history="1" w:anchor="_Toc146729103">
+          <w:hyperlink w:anchor="_Toc146729103" w:history="1">
             <w:r>
               <w:rPr>
                 <w:rStyle w:val="Hyperlink"/>
@@ -2148,7 +2103,7 @@
             </w:r>
             <w:r>
               <w:rPr>
-                <w:rFonts w:asciiTheme="minorHAnsi" w:hAnsiTheme="minorHAnsi" w:eastAsiaTheme="minorEastAsia" w:cstheme="minorBidi"/>
+                <w:rFonts w:asciiTheme="minorHAnsi" w:eastAsiaTheme="minorEastAsia" w:hAnsiTheme="minorHAnsi" w:cstheme="minorBidi"/>
                 <w:noProof/>
                 <w:kern w:val="2"/>
                 <w:sz w:val="22"/>
@@ -2223,7 +2178,7 @@
               <w:tab w:val="left" w:pos="864"/>
             </w:tabs>
             <w:rPr>
-              <w:rFonts w:asciiTheme="minorHAnsi" w:hAnsiTheme="minorHAnsi" w:eastAsiaTheme="minorEastAsia" w:cstheme="minorBidi"/>
+              <w:rFonts w:asciiTheme="minorHAnsi" w:eastAsiaTheme="minorEastAsia" w:hAnsiTheme="minorHAnsi" w:cstheme="minorBidi"/>
               <w:noProof/>
               <w:kern w:val="2"/>
               <w:sz w:val="22"/>
@@ -2232,7 +2187,7 @@
               <w14:ligatures w14:val="standardContextual"/>
             </w:rPr>
           </w:pPr>
-          <w:hyperlink w:history="1" w:anchor="_Toc146729104">
+          <w:hyperlink w:anchor="_Toc146729104" w:history="1">
             <w:r>
               <w:rPr>
                 <w:rStyle w:val="Hyperlink"/>
@@ -2243,7 +2198,7 @@
             </w:r>
             <w:r>
               <w:rPr>
-                <w:rFonts w:asciiTheme="minorHAnsi" w:hAnsiTheme="minorHAnsi" w:eastAsiaTheme="minorEastAsia" w:cstheme="minorBidi"/>
+                <w:rFonts w:asciiTheme="minorHAnsi" w:eastAsiaTheme="minorEastAsia" w:hAnsiTheme="minorHAnsi" w:cstheme="minorBidi"/>
                 <w:noProof/>
                 <w:kern w:val="2"/>
                 <w:sz w:val="22"/>
@@ -2259,23 +2214,7 @@
                 <w:noProof/>
                 <w:lang w:val="pt-BR"/>
               </w:rPr>
-              <w:t>Diagra</w:t>
-            </w:r>
-            <w:r>
-              <w:rPr>
-                <w:rStyle w:val="Hyperlink"/>
-                <w:noProof/>
-                <w:lang w:val="pt-BR"/>
-              </w:rPr>
-              <w:t>m</w:t>
-            </w:r>
-            <w:r>
-              <w:rPr>
-                <w:rStyle w:val="Hyperlink"/>
-                <w:noProof/>
-                <w:lang w:val="pt-BR"/>
-              </w:rPr>
-              <w:t>as de Atividade (Para os três casos de uso mais importantes do projeto)</w:t>
+              <w:t>Diagramas de Atividade (Para os três casos de uso mais importantes do projeto)</w:t>
             </w:r>
             <w:r>
               <w:rPr>
@@ -2395,9 +2334,9 @@
           <w:lang w:val="pt-BR"/>
         </w:rPr>
       </w:pPr>
-      <w:bookmarkStart w:name="_Toc436203377" w:id="1"/>
-      <w:bookmarkStart w:name="_Toc452813577" w:id="2"/>
-      <w:bookmarkStart w:name="_Toc146729093" w:id="3"/>
+      <w:bookmarkStart w:id="1" w:name="_Toc146729093"/>
+      <w:bookmarkStart w:id="2" w:name="_Toc436203377"/>
+      <w:bookmarkStart w:id="3" w:name="_Toc452813577"/>
       <w:r>
         <w:rPr>
           <w:lang w:val="pt-BR"/>
@@ -2410,7 +2349,7 @@
         </w:rPr>
         <w:t xml:space="preserve"> (Minimundo)</w:t>
       </w:r>
-      <w:bookmarkEnd w:id="3"/>
+      <w:bookmarkEnd w:id="1"/>
     </w:p>
     <w:p>
       <w:pPr>
@@ -2520,9 +2459,9 @@
           <w:lang w:val="pt-BR"/>
         </w:rPr>
       </w:pPr>
-      <w:bookmarkStart w:name="_Toc146729094" w:id="4"/>
-      <w:bookmarkEnd w:id="1"/>
+      <w:bookmarkStart w:id="4" w:name="_Toc146729094"/>
       <w:bookmarkEnd w:id="2"/>
+      <w:bookmarkEnd w:id="3"/>
       <w:r>
         <w:rPr>
           <w:lang w:val="pt-BR"/>
@@ -2545,7 +2484,7 @@
           <w:lang w:val="pt-BR"/>
         </w:rPr>
       </w:pPr>
-      <w:bookmarkStart w:name="_Toc146729095" w:id="5"/>
+      <w:bookmarkStart w:id="5" w:name="_Toc146729095"/>
       <w:r>
         <w:rPr>
           <w:lang w:val="pt-BR"/>
@@ -2570,13 +2509,12 @@
           <w:tcPr>
             <w:tcW w:w="2970" w:type="dxa"/>
             <w:tcBorders>
-              <w:top w:val="single" w:color="auto" w:sz="12" w:space="0"/>
-              <w:left w:val="single" w:color="auto" w:sz="12" w:space="0"/>
-              <w:bottom w:val="single" w:color="auto" w:sz="6" w:space="0"/>
-              <w:right w:val="single" w:color="auto" w:sz="12" w:space="0"/>
+              <w:top w:val="single" w:sz="12" w:space="0" w:color="auto"/>
+              <w:left w:val="single" w:sz="12" w:space="0" w:color="auto"/>
+              <w:bottom w:val="single" w:sz="6" w:space="0" w:color="auto"/>
+              <w:right w:val="single" w:sz="12" w:space="0" w:color="auto"/>
             </w:tcBorders>
             <w:shd w:val="clear" w:color="auto" w:fill="F79646" w:themeFill="accent6"/>
-            <w:tcMar/>
           </w:tcPr>
           <w:p>
             <w:pPr>
@@ -2601,11 +2539,10 @@
           <w:tcPr>
             <w:tcW w:w="5220" w:type="dxa"/>
             <w:tcBorders>
-              <w:top w:val="single" w:color="auto" w:sz="12" w:space="0"/>
-              <w:bottom w:val="single" w:color="auto" w:sz="6" w:space="0"/>
-              <w:right w:val="single" w:color="auto" w:sz="12" w:space="0"/>
+              <w:top w:val="single" w:sz="12" w:space="0" w:color="auto"/>
+              <w:bottom w:val="single" w:sz="6" w:space="0" w:color="auto"/>
+              <w:right w:val="single" w:sz="12" w:space="0" w:color="auto"/>
             </w:tcBorders>
-            <w:tcMar/>
           </w:tcPr>
           <w:p>
             <w:pPr>
@@ -2639,13 +2576,12 @@
           <w:tcPr>
             <w:tcW w:w="2970" w:type="dxa"/>
             <w:tcBorders>
-              <w:top w:val="single" w:color="auto" w:sz="6" w:space="0"/>
-              <w:left w:val="single" w:color="auto" w:sz="12" w:space="0"/>
-              <w:bottom w:val="single" w:color="auto" w:sz="6" w:space="0"/>
-              <w:right w:val="single" w:color="auto" w:sz="12" w:space="0"/>
+              <w:top w:val="single" w:sz="6" w:space="0" w:color="auto"/>
+              <w:left w:val="single" w:sz="12" w:space="0" w:color="auto"/>
+              <w:bottom w:val="single" w:sz="6" w:space="0" w:color="auto"/>
+              <w:right w:val="single" w:sz="12" w:space="0" w:color="auto"/>
             </w:tcBorders>
             <w:shd w:val="clear" w:color="auto" w:fill="F79646" w:themeFill="accent6"/>
-            <w:tcMar/>
           </w:tcPr>
           <w:p>
             <w:pPr>
@@ -2677,11 +2613,10 @@
           <w:tcPr>
             <w:tcW w:w="5220" w:type="dxa"/>
             <w:tcBorders>
-              <w:top w:val="single" w:color="auto" w:sz="6" w:space="0"/>
-              <w:bottom w:val="single" w:color="auto" w:sz="6" w:space="0"/>
-              <w:right w:val="single" w:color="auto" w:sz="12" w:space="0"/>
+              <w:top w:val="single" w:sz="6" w:space="0" w:color="auto"/>
+              <w:bottom w:val="single" w:sz="6" w:space="0" w:color="auto"/>
+              <w:right w:val="single" w:sz="12" w:space="0" w:color="auto"/>
             </w:tcBorders>
-            <w:tcMar/>
           </w:tcPr>
           <w:p>
             <w:pPr>
@@ -2715,13 +2650,12 @@
           <w:tcPr>
             <w:tcW w:w="2970" w:type="dxa"/>
             <w:tcBorders>
-              <w:top w:val="single" w:color="auto" w:sz="6" w:space="0"/>
-              <w:left w:val="single" w:color="auto" w:sz="12" w:space="0"/>
-              <w:bottom w:val="single" w:color="auto" w:sz="6" w:space="0"/>
-              <w:right w:val="single" w:color="auto" w:sz="12" w:space="0"/>
+              <w:top w:val="single" w:sz="6" w:space="0" w:color="auto"/>
+              <w:left w:val="single" w:sz="12" w:space="0" w:color="auto"/>
+              <w:bottom w:val="single" w:sz="6" w:space="0" w:color="auto"/>
+              <w:right w:val="single" w:sz="12" w:space="0" w:color="auto"/>
             </w:tcBorders>
             <w:shd w:val="clear" w:color="auto" w:fill="F79646" w:themeFill="accent6"/>
-            <w:tcMar/>
           </w:tcPr>
           <w:p>
             <w:pPr>
@@ -2753,11 +2687,10 @@
           <w:tcPr>
             <w:tcW w:w="5220" w:type="dxa"/>
             <w:tcBorders>
-              <w:top w:val="single" w:color="auto" w:sz="6" w:space="0"/>
-              <w:bottom w:val="single" w:color="auto" w:sz="6" w:space="0"/>
-              <w:right w:val="single" w:color="auto" w:sz="12" w:space="0"/>
+              <w:top w:val="single" w:sz="6" w:space="0" w:color="auto"/>
+              <w:bottom w:val="single" w:sz="6" w:space="0" w:color="auto"/>
+              <w:right w:val="single" w:sz="12" w:space="0" w:color="auto"/>
             </w:tcBorders>
-            <w:tcMar/>
           </w:tcPr>
           <w:p>
             <w:pPr>
@@ -2797,13 +2730,12 @@
           <w:tcPr>
             <w:tcW w:w="2970" w:type="dxa"/>
             <w:tcBorders>
-              <w:top w:val="single" w:color="auto" w:sz="6" w:space="0"/>
-              <w:left w:val="single" w:color="auto" w:sz="12" w:space="0"/>
-              <w:bottom w:val="single" w:color="auto" w:sz="6" w:space="0"/>
-              <w:right w:val="single" w:color="auto" w:sz="12" w:space="0"/>
+              <w:top w:val="single" w:sz="6" w:space="0" w:color="auto"/>
+              <w:left w:val="single" w:sz="12" w:space="0" w:color="auto"/>
+              <w:bottom w:val="single" w:sz="6" w:space="0" w:color="auto"/>
+              <w:right w:val="single" w:sz="12" w:space="0" w:color="auto"/>
             </w:tcBorders>
             <w:shd w:val="clear" w:color="auto" w:fill="F79646" w:themeFill="accent6"/>
-            <w:tcMar/>
           </w:tcPr>
           <w:p>
             <w:pPr>
@@ -2834,11 +2766,10 @@
           <w:tcPr>
             <w:tcW w:w="5220" w:type="dxa"/>
             <w:tcBorders>
-              <w:top w:val="single" w:color="auto" w:sz="6" w:space="0"/>
-              <w:bottom w:val="single" w:color="auto" w:sz="6" w:space="0"/>
-              <w:right w:val="single" w:color="auto" w:sz="12" w:space="0"/>
+              <w:top w:val="single" w:sz="6" w:space="0" w:color="auto"/>
+              <w:bottom w:val="single" w:sz="6" w:space="0" w:color="auto"/>
+              <w:right w:val="single" w:sz="12" w:space="0" w:color="auto"/>
             </w:tcBorders>
-            <w:tcMar/>
           </w:tcPr>
           <w:p>
             <w:pPr>
@@ -2900,7 +2831,7 @@
           <w:lang w:val="pt-BR"/>
         </w:rPr>
       </w:pPr>
-      <w:bookmarkStart w:name="_Toc205718182" w:id="6"/>
+      <w:bookmarkStart w:id="6" w:name="_Toc205718182"/>
     </w:p>
     <w:p>
       <w:pPr>
@@ -2910,7 +2841,7 @@
           <w:lang w:val="pt-BR"/>
         </w:rPr>
       </w:pPr>
-      <w:bookmarkStart w:name="_Toc146729096" w:id="7"/>
+      <w:bookmarkStart w:id="7" w:name="_Toc146729096"/>
       <w:r>
         <w:rPr>
           <w:rFonts w:cs="Arial"/>
@@ -2937,13 +2868,12 @@
           <w:tcPr>
             <w:tcW w:w="2790" w:type="dxa"/>
             <w:tcBorders>
-              <w:top w:val="single" w:color="auto" w:sz="12" w:space="0"/>
-              <w:left w:val="single" w:color="auto" w:sz="12" w:space="0"/>
-              <w:bottom w:val="single" w:color="auto" w:sz="6" w:space="0"/>
-              <w:right w:val="single" w:color="auto" w:sz="12" w:space="0"/>
+              <w:top w:val="single" w:sz="12" w:space="0" w:color="auto"/>
+              <w:left w:val="single" w:sz="12" w:space="0" w:color="auto"/>
+              <w:bottom w:val="single" w:sz="6" w:space="0" w:color="auto"/>
+              <w:right w:val="single" w:sz="12" w:space="0" w:color="auto"/>
             </w:tcBorders>
             <w:shd w:val="clear" w:color="auto" w:fill="F79646" w:themeFill="accent6"/>
-            <w:tcMar/>
           </w:tcPr>
           <w:p>
             <w:pPr>
@@ -2968,11 +2898,10 @@
           <w:tcPr>
             <w:tcW w:w="5400" w:type="dxa"/>
             <w:tcBorders>
-              <w:top w:val="single" w:color="auto" w:sz="12" w:space="0"/>
-              <w:bottom w:val="single" w:color="auto" w:sz="6" w:space="0"/>
-              <w:right w:val="single" w:color="auto" w:sz="12" w:space="0"/>
+              <w:top w:val="single" w:sz="12" w:space="0" w:color="auto"/>
+              <w:bottom w:val="single" w:sz="6" w:space="0" w:color="auto"/>
+              <w:right w:val="single" w:sz="12" w:space="0" w:color="auto"/>
             </w:tcBorders>
-            <w:tcMar/>
           </w:tcPr>
           <w:p>
             <w:pPr>
@@ -3011,13 +2940,12 @@
           <w:tcPr>
             <w:tcW w:w="2790" w:type="dxa"/>
             <w:tcBorders>
-              <w:top w:val="single" w:color="auto" w:sz="6" w:space="0"/>
-              <w:left w:val="single" w:color="auto" w:sz="12" w:space="0"/>
-              <w:bottom w:val="single" w:color="auto" w:sz="6" w:space="0"/>
-              <w:right w:val="single" w:color="auto" w:sz="12" w:space="0"/>
+              <w:top w:val="single" w:sz="6" w:space="0" w:color="auto"/>
+              <w:left w:val="single" w:sz="12" w:space="0" w:color="auto"/>
+              <w:bottom w:val="single" w:sz="6" w:space="0" w:color="auto"/>
+              <w:right w:val="single" w:sz="12" w:space="0" w:color="auto"/>
             </w:tcBorders>
             <w:shd w:val="clear" w:color="auto" w:fill="F79646" w:themeFill="accent6"/>
-            <w:tcMar/>
           </w:tcPr>
           <w:p>
             <w:pPr>
@@ -3042,11 +2970,10 @@
           <w:tcPr>
             <w:tcW w:w="5400" w:type="dxa"/>
             <w:tcBorders>
-              <w:top w:val="single" w:color="auto" w:sz="6" w:space="0"/>
-              <w:bottom w:val="single" w:color="auto" w:sz="6" w:space="0"/>
-              <w:right w:val="single" w:color="auto" w:sz="12" w:space="0"/>
+              <w:top w:val="single" w:sz="6" w:space="0" w:color="auto"/>
+              <w:bottom w:val="single" w:sz="6" w:space="0" w:color="auto"/>
+              <w:right w:val="single" w:sz="12" w:space="0" w:color="auto"/>
             </w:tcBorders>
-            <w:tcMar/>
           </w:tcPr>
           <w:p>
             <w:pPr>
@@ -3076,13 +3003,12 @@
           <w:tcPr>
             <w:tcW w:w="2790" w:type="dxa"/>
             <w:tcBorders>
-              <w:top w:val="single" w:color="auto" w:sz="6" w:space="0"/>
-              <w:left w:val="single" w:color="auto" w:sz="12" w:space="0"/>
-              <w:bottom w:val="single" w:color="auto" w:sz="6" w:space="0"/>
-              <w:right w:val="single" w:color="auto" w:sz="12" w:space="0"/>
+              <w:top w:val="single" w:sz="6" w:space="0" w:color="auto"/>
+              <w:left w:val="single" w:sz="12" w:space="0" w:color="auto"/>
+              <w:bottom w:val="single" w:sz="6" w:space="0" w:color="auto"/>
+              <w:right w:val="single" w:sz="12" w:space="0" w:color="auto"/>
             </w:tcBorders>
             <w:shd w:val="clear" w:color="auto" w:fill="F79646" w:themeFill="accent6"/>
-            <w:tcMar/>
           </w:tcPr>
           <w:p>
             <w:pPr>
@@ -3121,11 +3047,10 @@
           <w:tcPr>
             <w:tcW w:w="5400" w:type="dxa"/>
             <w:tcBorders>
-              <w:top w:val="single" w:color="auto" w:sz="6" w:space="0"/>
-              <w:bottom w:val="single" w:color="auto" w:sz="6" w:space="0"/>
-              <w:right w:val="single" w:color="auto" w:sz="12" w:space="0"/>
+              <w:top w:val="single" w:sz="6" w:space="0" w:color="auto"/>
+              <w:bottom w:val="single" w:sz="6" w:space="0" w:color="auto"/>
+              <w:right w:val="single" w:sz="12" w:space="0" w:color="auto"/>
             </w:tcBorders>
-            <w:tcMar/>
           </w:tcPr>
           <w:p>
             <w:pPr>
@@ -3150,13 +3075,12 @@
           <w:tcPr>
             <w:tcW w:w="2790" w:type="dxa"/>
             <w:tcBorders>
-              <w:top w:val="single" w:color="auto" w:sz="6" w:space="0"/>
-              <w:left w:val="single" w:color="auto" w:sz="12" w:space="0"/>
-              <w:bottom w:val="single" w:color="auto" w:sz="6" w:space="0"/>
-              <w:right w:val="single" w:color="auto" w:sz="12" w:space="0"/>
+              <w:top w:val="single" w:sz="6" w:space="0" w:color="auto"/>
+              <w:left w:val="single" w:sz="12" w:space="0" w:color="auto"/>
+              <w:bottom w:val="single" w:sz="6" w:space="0" w:color="auto"/>
+              <w:right w:val="single" w:sz="12" w:space="0" w:color="auto"/>
             </w:tcBorders>
             <w:shd w:val="clear" w:color="auto" w:fill="F79646" w:themeFill="accent6"/>
-            <w:tcMar/>
           </w:tcPr>
           <w:p>
             <w:pPr>
@@ -3181,11 +3105,10 @@
           <w:tcPr>
             <w:tcW w:w="5400" w:type="dxa"/>
             <w:tcBorders>
-              <w:top w:val="single" w:color="auto" w:sz="6" w:space="0"/>
-              <w:bottom w:val="single" w:color="auto" w:sz="6" w:space="0"/>
-              <w:right w:val="single" w:color="auto" w:sz="12" w:space="0"/>
+              <w:top w:val="single" w:sz="6" w:space="0" w:color="auto"/>
+              <w:bottom w:val="single" w:sz="6" w:space="0" w:color="auto"/>
+              <w:right w:val="single" w:sz="12" w:space="0" w:color="auto"/>
             </w:tcBorders>
-            <w:tcMar/>
           </w:tcPr>
           <w:p>
             <w:pPr>
@@ -3213,13 +3136,12 @@
           <w:tcPr>
             <w:tcW w:w="2790" w:type="dxa"/>
             <w:tcBorders>
-              <w:top w:val="single" w:color="auto" w:sz="6" w:space="0"/>
-              <w:left w:val="single" w:color="auto" w:sz="12" w:space="0"/>
-              <w:bottom w:val="single" w:color="auto" w:sz="6" w:space="0"/>
-              <w:right w:val="single" w:color="auto" w:sz="12" w:space="0"/>
+              <w:top w:val="single" w:sz="6" w:space="0" w:color="auto"/>
+              <w:left w:val="single" w:sz="12" w:space="0" w:color="auto"/>
+              <w:bottom w:val="single" w:sz="6" w:space="0" w:color="auto"/>
+              <w:right w:val="single" w:sz="12" w:space="0" w:color="auto"/>
             </w:tcBorders>
             <w:shd w:val="clear" w:color="auto" w:fill="F79646" w:themeFill="accent6"/>
-            <w:tcMar/>
           </w:tcPr>
           <w:p>
             <w:pPr>
@@ -3244,11 +3166,10 @@
           <w:tcPr>
             <w:tcW w:w="5400" w:type="dxa"/>
             <w:tcBorders>
-              <w:top w:val="single" w:color="auto" w:sz="6" w:space="0"/>
-              <w:bottom w:val="single" w:color="auto" w:sz="6" w:space="0"/>
-              <w:right w:val="single" w:color="auto" w:sz="12" w:space="0"/>
+              <w:top w:val="single" w:sz="6" w:space="0" w:color="auto"/>
+              <w:bottom w:val="single" w:sz="6" w:space="0" w:color="auto"/>
+              <w:right w:val="single" w:sz="12" w:space="0" w:color="auto"/>
             </w:tcBorders>
-            <w:tcMar/>
           </w:tcPr>
           <w:p>
             <w:pPr>
@@ -3270,13 +3191,12 @@
           <w:tcPr>
             <w:tcW w:w="2790" w:type="dxa"/>
             <w:tcBorders>
-              <w:top w:val="single" w:color="auto" w:sz="6" w:space="0"/>
-              <w:left w:val="single" w:color="auto" w:sz="12" w:space="0"/>
-              <w:bottom w:val="single" w:color="auto" w:sz="12" w:space="0"/>
-              <w:right w:val="single" w:color="auto" w:sz="12" w:space="0"/>
+              <w:top w:val="single" w:sz="6" w:space="0" w:color="auto"/>
+              <w:left w:val="single" w:sz="12" w:space="0" w:color="auto"/>
+              <w:bottom w:val="single" w:sz="12" w:space="0" w:color="auto"/>
+              <w:right w:val="single" w:sz="12" w:space="0" w:color="auto"/>
             </w:tcBorders>
             <w:shd w:val="clear" w:color="auto" w:fill="F79646" w:themeFill="accent6"/>
-            <w:tcMar/>
           </w:tcPr>
           <w:p>
             <w:pPr>
@@ -3300,11 +3220,10 @@
           <w:tcPr>
             <w:tcW w:w="5400" w:type="dxa"/>
             <w:tcBorders>
-              <w:top w:val="single" w:color="auto" w:sz="6" w:space="0"/>
-              <w:bottom w:val="single" w:color="auto" w:sz="12" w:space="0"/>
-              <w:right w:val="single" w:color="auto" w:sz="12" w:space="0"/>
+              <w:top w:val="single" w:sz="6" w:space="0" w:color="auto"/>
+              <w:bottom w:val="single" w:sz="12" w:space="0" w:color="auto"/>
+              <w:right w:val="single" w:sz="12" w:space="0" w:color="auto"/>
             </w:tcBorders>
-            <w:tcMar/>
           </w:tcPr>
           <w:p>
             <w:pPr>
@@ -3349,11 +3268,11 @@
           <w:lang w:val="pt-BR"/>
         </w:rPr>
         <w:sectPr>
-          <w:headerReference w:type="default" r:id="rId8"/>
-          <w:footerReference w:type="default" r:id="rId9"/>
-          <w:headerReference w:type="first" r:id="rId10"/>
-          <w:footerReference w:type="first" r:id="rId11"/>
-          <w:pgSz w:w="12240" w:h="15840" w:orient="portrait" w:code="1"/>
+          <w:headerReference w:type="default" r:id="rId11"/>
+          <w:footerReference w:type="default" r:id="rId12"/>
+          <w:headerReference w:type="first" r:id="rId13"/>
+          <w:footerReference w:type="first" r:id="rId14"/>
+          <w:pgSz w:w="12240" w:h="15840" w:code="1"/>
           <w:pgMar w:top="1440" w:right="1440" w:bottom="1440" w:left="1440" w:header="426" w:footer="284" w:gutter="0"/>
           <w:cols w:space="720"/>
           <w:titlePg/>
@@ -3365,7 +3284,7 @@
       <w:pPr>
         <w:pStyle w:val="Ttulo1"/>
       </w:pPr>
-      <w:bookmarkStart w:name="_Toc146729097" w:id="8"/>
+      <w:bookmarkStart w:id="8" w:name="_Toc146729097"/>
       <w:proofErr w:type="spellStart"/>
       <w:r>
         <w:rPr>
@@ -3396,7 +3315,6 @@
         <w:t xml:space="preserve"> do </w:t>
       </w:r>
       <w:proofErr w:type="spellStart"/>
-      <w:proofErr w:type="gramStart"/>
       <w:r>
         <w:rPr>
           <w:rFonts w:cs="Arial"/>
@@ -3405,7 +3323,6 @@
       </w:r>
       <w:bookmarkEnd w:id="8"/>
       <w:proofErr w:type="spellEnd"/>
-      <w:proofErr w:type="gramEnd"/>
     </w:p>
     <w:tbl>
       <w:tblPr>
@@ -3424,7 +3341,6 @@
           <w:tcPr>
             <w:tcW w:w="2196" w:type="dxa"/>
             <w:shd w:val="clear" w:color="auto" w:fill="F79646" w:themeFill="accent6"/>
-            <w:tcMar/>
           </w:tcPr>
           <w:p>
             <w:pPr>
@@ -3446,7 +3362,6 @@
           <w:tcPr>
             <w:tcW w:w="5490" w:type="dxa"/>
             <w:shd w:val="clear" w:color="auto" w:fill="F79646" w:themeFill="accent6"/>
-            <w:tcMar/>
           </w:tcPr>
           <w:p>
             <w:pPr>
@@ -3468,7 +3383,6 @@
           <w:tcPr>
             <w:tcW w:w="2196" w:type="dxa"/>
             <w:shd w:val="clear" w:color="auto" w:fill="F79646" w:themeFill="accent6"/>
-            <w:tcMar/>
           </w:tcPr>
           <w:p>
             <w:pPr>
@@ -3490,7 +3404,6 @@
           <w:tcPr>
             <w:tcW w:w="3294" w:type="dxa"/>
             <w:shd w:val="clear" w:color="auto" w:fill="F79646" w:themeFill="accent6"/>
-            <w:tcMar/>
           </w:tcPr>
           <w:p>
             <w:pPr>
@@ -3513,7 +3426,6 @@
         <w:tc>
           <w:tcPr>
             <w:tcW w:w="2196" w:type="dxa"/>
-            <w:tcMar/>
           </w:tcPr>
           <w:p>
             <w:pPr>
@@ -3533,7 +3445,6 @@
         <w:tc>
           <w:tcPr>
             <w:tcW w:w="5490" w:type="dxa"/>
-            <w:tcMar/>
           </w:tcPr>
           <w:p>
             <w:pPr>
@@ -3546,7 +3457,6 @@
         <w:tc>
           <w:tcPr>
             <w:tcW w:w="2196" w:type="dxa"/>
-            <w:tcMar/>
           </w:tcPr>
           <w:p>
             <w:pPr>
@@ -3559,14 +3469,13 @@
               <w:rPr>
                 <w:lang w:val="pt-BR"/>
               </w:rPr>
-              <w:t>Alta</w:t>
+              <w:t>Essencial</w:t>
             </w:r>
           </w:p>
         </w:tc>
         <w:tc>
           <w:tcPr>
             <w:tcW w:w="3294" w:type="dxa"/>
-            <w:tcMar/>
           </w:tcPr>
           <w:p>
             <w:pPr>
@@ -3581,7 +3490,6 @@
         <w:tc>
           <w:tcPr>
             <w:tcW w:w="2196" w:type="dxa"/>
-            <w:tcMar/>
           </w:tcPr>
           <w:p>
             <w:pPr>
@@ -3601,7 +3509,6 @@
         <w:tc>
           <w:tcPr>
             <w:tcW w:w="5490" w:type="dxa"/>
-            <w:tcMar/>
           </w:tcPr>
           <w:p>
             <w:pPr>
@@ -3623,7 +3530,6 @@
         <w:tc>
           <w:tcPr>
             <w:tcW w:w="2196" w:type="dxa"/>
-            <w:tcMar/>
           </w:tcPr>
           <w:p>
             <w:pPr>
@@ -3636,14 +3542,13 @@
               <w:rPr>
                 <w:lang w:val="pt-BR"/>
               </w:rPr>
-              <w:t>Média</w:t>
+              <w:t>Importante</w:t>
             </w:r>
           </w:p>
         </w:tc>
         <w:tc>
           <w:tcPr>
             <w:tcW w:w="3294" w:type="dxa"/>
-            <w:tcMar/>
           </w:tcPr>
           <w:p>
             <w:pPr>
@@ -3658,7 +3563,6 @@
         <w:tc>
           <w:tcPr>
             <w:tcW w:w="2196" w:type="dxa"/>
-            <w:tcMar/>
           </w:tcPr>
           <w:p>
             <w:pPr>
@@ -3678,7 +3582,6 @@
         <w:tc>
           <w:tcPr>
             <w:tcW w:w="5490" w:type="dxa"/>
-            <w:tcMar/>
           </w:tcPr>
           <w:p>
             <w:pPr>
@@ -3700,7 +3603,6 @@
         <w:tc>
           <w:tcPr>
             <w:tcW w:w="2196" w:type="dxa"/>
-            <w:tcMar/>
           </w:tcPr>
           <w:p>
             <w:pPr>
@@ -3713,14 +3615,13 @@
               <w:rPr>
                 <w:lang w:val="pt-BR"/>
               </w:rPr>
-              <w:t>Baixa</w:t>
+              <w:t>Desejável</w:t>
             </w:r>
           </w:p>
         </w:tc>
         <w:tc>
           <w:tcPr>
             <w:tcW w:w="3294" w:type="dxa"/>
-            <w:tcMar/>
           </w:tcPr>
           <w:p>
             <w:pPr>
@@ -3741,6 +3642,201 @@
     </w:p>
     <w:p>
       <w:pPr>
+        <w:rPr>
+          <w:lang w:val="pt-BR"/>
+        </w:rPr>
+      </w:pPr>
+      <w:r>
+        <w:rPr>
+          <w:b/>
+          <w:bCs/>
+          <w:lang w:val="pt-BR"/>
+        </w:rPr>
+        <w:t>Essencial</w:t>
+      </w:r>
+      <w:r>
+        <w:rPr>
+          <w:lang w:val="pt-BR"/>
+        </w:rPr>
+        <w:t>: caso não seja atendido, impede que a aplicação entre em funcionamento.</w:t>
+      </w:r>
+    </w:p>
+    <w:p>
+      <w:pPr>
+        <w:rPr>
+          <w:lang w:val="pt-BR"/>
+        </w:rPr>
+      </w:pPr>
+      <w:r>
+        <w:rPr>
+          <w:lang w:val="pt-BR"/>
+        </w:rPr>
+        <w:t>Requisitos essenciais geram casos de uso imprescindíveis, devem ser desenvolvidos</w:t>
+      </w:r>
+    </w:p>
+    <w:p>
+      <w:pPr>
+        <w:rPr>
+          <w:lang w:val="pt-BR"/>
+        </w:rPr>
+      </w:pPr>
+      <w:r>
+        <w:rPr>
+          <w:lang w:val="pt-BR"/>
+        </w:rPr>
+        <w:t>impreterivelmente.</w:t>
+      </w:r>
+    </w:p>
+    <w:p>
+      <w:pPr>
+        <w:rPr>
+          <w:lang w:val="pt-BR"/>
+        </w:rPr>
+      </w:pPr>
+    </w:p>
+    <w:p>
+      <w:pPr>
+        <w:rPr>
+          <w:lang w:val="pt-BR"/>
+        </w:rPr>
+      </w:pPr>
+      <w:r>
+        <w:rPr>
+          <w:b/>
+          <w:bCs/>
+          <w:lang w:val="pt-BR"/>
+        </w:rPr>
+        <w:t>Importante</w:t>
+      </w:r>
+      <w:r>
+        <w:rPr>
+          <w:lang w:val="pt-BR"/>
+        </w:rPr>
+        <w:t>: caso não seja atendido, a aplicação poderá entrar em funcionamento, mas de</w:t>
+      </w:r>
+    </w:p>
+    <w:p>
+      <w:pPr>
+        <w:rPr>
+          <w:lang w:val="pt-BR"/>
+        </w:rPr>
+      </w:pPr>
+      <w:r>
+        <w:rPr>
+          <w:lang w:val="pt-BR"/>
+        </w:rPr>
+        <w:t>forma não-satisfatória. Requisitos categorizados como “Importante” geram casos de uso que</w:t>
+      </w:r>
+    </w:p>
+    <w:p>
+      <w:pPr>
+        <w:rPr>
+          <w:lang w:val="pt-BR"/>
+        </w:rPr>
+      </w:pPr>
+      <w:r>
+        <w:rPr>
+          <w:lang w:val="pt-BR"/>
+        </w:rPr>
+        <w:t>deveriam ser desenvolvidos, mas, se não forem à aplicação poderá entrar em funcionamento</w:t>
+      </w:r>
+    </w:p>
+    <w:p>
+      <w:pPr>
+        <w:rPr>
+          <w:lang w:val="pt-BR"/>
+        </w:rPr>
+      </w:pPr>
+      <w:r>
+        <w:rPr>
+          <w:lang w:val="pt-BR"/>
+        </w:rPr>
+        <w:t>(de forma não satisfatória).</w:t>
+      </w:r>
+    </w:p>
+    <w:p>
+      <w:pPr>
+        <w:rPr>
+          <w:u w:val="single"/>
+          <w:lang w:val="pt-BR"/>
+        </w:rPr>
+      </w:pPr>
+    </w:p>
+    <w:p>
+      <w:pPr>
+        <w:rPr>
+          <w:lang w:val="pt-BR"/>
+        </w:rPr>
+      </w:pPr>
+      <w:r>
+        <w:rPr>
+          <w:b/>
+          <w:bCs/>
+          <w:lang w:val="pt-BR"/>
+        </w:rPr>
+        <w:t>Desejável</w:t>
+      </w:r>
+      <w:r>
+        <w:rPr>
+          <w:lang w:val="pt-BR"/>
+        </w:rPr>
+        <w:t>: por fim, é aquele cuja ausência de implementação não compromete a</w:t>
+      </w:r>
+    </w:p>
+    <w:p>
+      <w:pPr>
+        <w:rPr>
+          <w:lang w:val="pt-BR"/>
+        </w:rPr>
+      </w:pPr>
+      <w:r>
+        <w:rPr>
+          <w:lang w:val="pt-BR"/>
+        </w:rPr>
+        <w:t>operacionalização da aplicação, isto é, a aplicação pode funcionar de forma satisfatória</w:t>
+      </w:r>
+    </w:p>
+    <w:p>
+      <w:pPr>
+        <w:rPr>
+          <w:lang w:val="pt-BR"/>
+        </w:rPr>
+      </w:pPr>
+      <w:r>
+        <w:rPr>
+          <w:lang w:val="pt-BR"/>
+        </w:rPr>
+        <w:t>mesmo sem o desenvolvimento de requisitos deste tipo. Requisitos desejáveis geram casos</w:t>
+      </w:r>
+    </w:p>
+    <w:p>
+      <w:pPr>
+        <w:rPr>
+          <w:lang w:val="pt-BR"/>
+        </w:rPr>
+      </w:pPr>
+      <w:r>
+        <w:rPr>
+          <w:lang w:val="pt-BR"/>
+        </w:rPr>
+        <w:t>de uso que podem ser deixados para versões posteriores da solução, caso não haja tempo</w:t>
+      </w:r>
+    </w:p>
+    <w:p>
+      <w:pPr>
+        <w:rPr>
+          <w:lang w:val="pt-BR"/>
+        </w:rPr>
+      </w:pPr>
+      <w:r>
+        <w:rPr>
+          <w:lang w:val="pt-BR"/>
+        </w:rPr>
+        <w:t>hábil para implementá-los.</w:t>
+      </w:r>
+    </w:p>
+    <w:p>
+      <w:pPr>
         <w:widowControl/>
         <w:spacing w:line="240" w:lineRule="auto"/>
         <w:rPr>
@@ -3769,14 +3865,14 @@
           <w:lang w:val="pt-BR"/>
         </w:rPr>
       </w:pPr>
-      <w:bookmarkStart w:name="_Toc436203408" w:id="9"/>
-      <w:bookmarkStart w:name="_Toc452813602" w:id="10"/>
-      <w:bookmarkStart w:name="_Toc509300863" w:id="11"/>
-      <w:bookmarkStart w:name="_Toc4469846" w:id="12"/>
-      <w:bookmarkStart w:name="_Ref66161346" w:id="13"/>
-      <w:bookmarkStart w:name="_Ref66161353" w:id="14"/>
-      <w:bookmarkStart w:name="_Toc205718192" w:id="15"/>
-      <w:bookmarkStart w:name="_Toc146729098" w:id="16"/>
+      <w:bookmarkStart w:id="9" w:name="_Toc436203408"/>
+      <w:bookmarkStart w:id="10" w:name="_Toc452813602"/>
+      <w:bookmarkStart w:id="11" w:name="_Toc509300863"/>
+      <w:bookmarkStart w:id="12" w:name="_Toc4469846"/>
+      <w:bookmarkStart w:id="13" w:name="_Ref66161346"/>
+      <w:bookmarkStart w:id="14" w:name="_Ref66161353"/>
+      <w:bookmarkStart w:id="15" w:name="_Toc205718192"/>
+      <w:bookmarkStart w:id="16" w:name="_Toc146729098"/>
       <w:r>
         <w:rPr>
           <w:rFonts w:cs="Arial"/>
@@ -3792,6 +3888,13 @@
       <w:bookmarkEnd w:id="14"/>
       <w:bookmarkEnd w:id="15"/>
       <w:bookmarkEnd w:id="16"/>
+      <w:r>
+        <w:rPr>
+          <w:rFonts w:cs="Arial"/>
+          <w:lang w:val="pt-BR"/>
+        </w:rPr>
+        <w:t xml:space="preserve"> (Características do Sistema)</w:t>
+      </w:r>
     </w:p>
     <w:tbl>
       <w:tblPr>
@@ -3810,7 +3913,6 @@
           <w:tcPr>
             <w:tcW w:w="2196" w:type="dxa"/>
             <w:shd w:val="clear" w:color="auto" w:fill="F79646" w:themeFill="accent6"/>
-            <w:tcMar/>
           </w:tcPr>
           <w:p>
             <w:pPr>
@@ -3832,7 +3934,6 @@
           <w:tcPr>
             <w:tcW w:w="5490" w:type="dxa"/>
             <w:shd w:val="clear" w:color="auto" w:fill="F79646" w:themeFill="accent6"/>
-            <w:tcMar/>
           </w:tcPr>
           <w:p>
             <w:pPr>
@@ -3854,7 +3955,6 @@
           <w:tcPr>
             <w:tcW w:w="2196" w:type="dxa"/>
             <w:shd w:val="clear" w:color="auto" w:fill="F79646" w:themeFill="accent6"/>
-            <w:tcMar/>
           </w:tcPr>
           <w:p>
             <w:pPr>
@@ -3876,7 +3976,6 @@
           <w:tcPr>
             <w:tcW w:w="3294" w:type="dxa"/>
             <w:shd w:val="clear" w:color="auto" w:fill="F79646" w:themeFill="accent6"/>
-            <w:tcMar/>
           </w:tcPr>
           <w:p>
             <w:pPr>
@@ -3899,7 +3998,6 @@
         <w:tc>
           <w:tcPr>
             <w:tcW w:w="2196" w:type="dxa"/>
-            <w:tcMar/>
           </w:tcPr>
           <w:p>
             <w:pPr>
@@ -3919,7 +4017,6 @@
         <w:tc>
           <w:tcPr>
             <w:tcW w:w="5490" w:type="dxa"/>
-            <w:tcMar/>
           </w:tcPr>
           <w:p>
             <w:pPr>
@@ -3941,7 +4038,6 @@
         <w:tc>
           <w:tcPr>
             <w:tcW w:w="2196" w:type="dxa"/>
-            <w:tcMar/>
           </w:tcPr>
           <w:p>
             <w:pPr>
@@ -3954,14 +4050,25 @@
               <w:rPr>
                 <w:lang w:val="pt-BR"/>
               </w:rPr>
-              <w:t>Alta</w:t>
+              <w:t>E</w:t>
+            </w:r>
+            <w:r>
+              <w:rPr>
+                <w:lang w:val="pt-BR"/>
+              </w:rPr>
+              <w:t>sse</w:t>
+            </w:r>
+            <w:r>
+              <w:rPr>
+                <w:lang w:val="pt-BR"/>
+              </w:rPr>
+              <w:t>ncial</w:t>
             </w:r>
           </w:p>
         </w:tc>
         <w:tc>
           <w:tcPr>
             <w:tcW w:w="3294" w:type="dxa"/>
-            <w:tcMar/>
           </w:tcPr>
           <w:p>
             <w:pPr>
@@ -3976,7 +4083,6 @@
         <w:tc>
           <w:tcPr>
             <w:tcW w:w="2196" w:type="dxa"/>
-            <w:tcMar/>
           </w:tcPr>
           <w:p>
             <w:pPr>
@@ -3996,7 +4102,6 @@
         <w:tc>
           <w:tcPr>
             <w:tcW w:w="5490" w:type="dxa"/>
-            <w:tcMar/>
           </w:tcPr>
           <w:p>
             <w:pPr>
@@ -4018,7 +4123,6 @@
         <w:tc>
           <w:tcPr>
             <w:tcW w:w="2196" w:type="dxa"/>
-            <w:tcMar/>
           </w:tcPr>
           <w:p>
             <w:pPr>
@@ -4031,14 +4135,13 @@
               <w:rPr>
                 <w:lang w:val="pt-BR"/>
               </w:rPr>
-              <w:t>Média</w:t>
+              <w:t>Importante</w:t>
             </w:r>
           </w:p>
         </w:tc>
         <w:tc>
           <w:tcPr>
             <w:tcW w:w="3294" w:type="dxa"/>
-            <w:tcMar/>
           </w:tcPr>
           <w:p>
             <w:pPr>
@@ -4053,7 +4156,6 @@
         <w:tc>
           <w:tcPr>
             <w:tcW w:w="2196" w:type="dxa"/>
-            <w:tcMar/>
           </w:tcPr>
           <w:p>
             <w:pPr>
@@ -4073,7 +4175,6 @@
         <w:tc>
           <w:tcPr>
             <w:tcW w:w="5490" w:type="dxa"/>
-            <w:tcMar/>
           </w:tcPr>
           <w:p>
             <w:pPr>
@@ -4095,7 +4196,6 @@
         <w:tc>
           <w:tcPr>
             <w:tcW w:w="2196" w:type="dxa"/>
-            <w:tcMar/>
           </w:tcPr>
           <w:p>
             <w:pPr>
@@ -4108,14 +4208,13 @@
               <w:rPr>
                 <w:lang w:val="pt-BR"/>
               </w:rPr>
-              <w:t>Baixa</w:t>
+              <w:t>Desejável</w:t>
             </w:r>
           </w:p>
         </w:tc>
         <w:tc>
           <w:tcPr>
             <w:tcW w:w="3294" w:type="dxa"/>
-            <w:tcMar/>
           </w:tcPr>
           <w:p>
             <w:pPr>
@@ -4160,7 +4259,7 @@
           <w:lang w:val="pt-BR"/>
         </w:rPr>
       </w:pPr>
-      <w:bookmarkStart w:name="_Toc146729099" w:id="17"/>
+      <w:bookmarkStart w:id="17" w:name="_Toc146729099"/>
       <w:r>
         <w:rPr>
           <w:lang w:val="pt-BR"/>
@@ -4192,7 +4291,7 @@
           <w:lang w:val="pt-BR"/>
         </w:rPr>
       </w:pPr>
-      <w:bookmarkStart w:name="_Toc146729100" w:id="18"/>
+      <w:bookmarkStart w:id="18" w:name="_Toc146729100"/>
       <w:r>
         <w:rPr>
           <w:lang w:val="pt-BR"/>
@@ -4231,7 +4330,7 @@
           <w:lang w:val="pt-BR"/>
         </w:rPr>
       </w:pPr>
-      <w:bookmarkStart w:name="_Toc146729101" w:id="19"/>
+      <w:bookmarkStart w:id="19" w:name="_Toc146729101"/>
       <w:r>
         <w:rPr>
           <w:lang w:val="pt-BR"/>
@@ -4255,9 +4354,9 @@
         </w:rPr>
       </w:pPr>
     </w:p>
-    <w:p w14:noSpellErr="1">
-      <w:pPr>
-        <w:widowControl w:val="1"/>
+    <w:p>
+      <w:pPr>
+        <w:widowControl/>
         <w:spacing w:line="240" w:lineRule="auto"/>
         <w:rPr>
           <w:lang w:val="pt-BR"/>
@@ -4307,18 +4406,18 @@
 </file>
 
 <file path=word/footer1.xml><?xml version="1.0" encoding="utf-8"?>
-<w:ftr xmlns:wpc="http://schemas.microsoft.com/office/word/2010/wordprocessingCanvas" xmlns:cx="http://schemas.microsoft.com/office/drawing/2014/chartex" xmlns:cx1="http://schemas.microsoft.com/office/drawing/2015/9/8/chartex" xmlns:cx2="http://schemas.microsoft.com/office/drawing/2015/10/21/chartex" xmlns:cx3="http://schemas.microsoft.com/office/drawing/2016/5/9/chartex" xmlns:cx4="http://schemas.microsoft.com/office/drawing/2016/5/10/chartex" xmlns:cx5="http://schemas.microsoft.com/office/drawing/2016/5/11/chartex" xmlns:cx6="http://schemas.microsoft.com/office/drawing/2016/5/12/chartex" xmlns:cx7="http://schemas.microsoft.com/office/drawing/2016/5/13/chartex" xmlns:cx8="http://schemas.microsoft.com/office/drawing/2016/5/14/chartex" xmlns:mc="http://schemas.openxmlformats.org/markup-compatibility/2006" xmlns:aink="http://schemas.microsoft.com/office/drawing/2016/ink" xmlns:am3d="http://schemas.microsoft.com/office/drawing/2017/model3d" xmlns:o="urn:schemas-microsoft-com:office:office" xmlns:oel="http://schemas.microsoft.com/office/2019/extlst" xmlns:r="http://schemas.openxmlformats.org/officeDocument/2006/relationships" xmlns:m="http://schemas.openxmlformats.org/officeDocument/2006/math" xmlns:v="urn:schemas-microsoft-com:vml" xmlns:wp14="http://schemas.microsoft.com/office/word/2010/wordprocessingDrawing" xmlns:wp="http://schemas.openxmlformats.org/drawingml/2006/wordprocessingDrawing" xmlns:w10="urn:schemas-microsoft-com:office:word" xmlns:w="http://schemas.openxmlformats.org/wordprocessingml/2006/main" xmlns:w14="http://schemas.microsoft.com/office/word/2010/wordml" xmlns:w15="http://schemas.microsoft.com/office/word/2012/wordml" xmlns:w16cex="http://schemas.microsoft.com/office/word/2018/wordml/cex" xmlns:w16cid="http://schemas.microsoft.com/office/word/2016/wordml/cid" xmlns:w16="http://schemas.microsoft.com/office/word/2018/wordml" xmlns:w16sdtdh="http://schemas.microsoft.com/office/word/2020/wordml/sdtdatahash" xmlns:w16se="http://schemas.microsoft.com/office/word/2015/wordml/symex" xmlns:wpg="http://schemas.microsoft.com/office/word/2010/wordprocessingGroup" xmlns:wpi="http://schemas.microsoft.com/office/word/2010/wordprocessingInk" xmlns:wne="http://schemas.microsoft.com/office/word/2006/wordml" xmlns:wps="http://schemas.microsoft.com/office/word/2010/wordprocessingShape" xmlns:a="http://schemas.openxmlformats.org/drawingml/2006/main" xmlns:pic="http://schemas.openxmlformats.org/drawingml/2006/picture" xmlns:a14="http://schemas.microsoft.com/office/drawing/2010/main" mc:Ignorable="w14 w15 w16se w16cid w16 w16cex w16sdtdh wp14">
+<w:ftr xmlns:wpc="http://schemas.microsoft.com/office/word/2010/wordprocessingCanvas" xmlns:cx="http://schemas.microsoft.com/office/drawing/2014/chartex" xmlns:cx1="http://schemas.microsoft.com/office/drawing/2015/9/8/chartex" xmlns:cx2="http://schemas.microsoft.com/office/drawing/2015/10/21/chartex" xmlns:cx3="http://schemas.microsoft.com/office/drawing/2016/5/9/chartex" xmlns:cx4="http://schemas.microsoft.com/office/drawing/2016/5/10/chartex" xmlns:cx5="http://schemas.microsoft.com/office/drawing/2016/5/11/chartex" xmlns:cx6="http://schemas.microsoft.com/office/drawing/2016/5/12/chartex" xmlns:cx7="http://schemas.microsoft.com/office/drawing/2016/5/13/chartex" xmlns:cx8="http://schemas.microsoft.com/office/drawing/2016/5/14/chartex" xmlns:mc="http://schemas.openxmlformats.org/markup-compatibility/2006" xmlns:aink="http://schemas.microsoft.com/office/drawing/2016/ink" xmlns:am3d="http://schemas.microsoft.com/office/drawing/2017/model3d" xmlns:o="urn:schemas-microsoft-com:office:office" xmlns:oel="http://schemas.microsoft.com/office/2019/extlst" xmlns:r="http://schemas.openxmlformats.org/officeDocument/2006/relationships" xmlns:m="http://schemas.openxmlformats.org/officeDocument/2006/math" xmlns:v="urn:schemas-microsoft-com:vml" xmlns:wp14="http://schemas.microsoft.com/office/word/2010/wordprocessingDrawing" xmlns:wp="http://schemas.openxmlformats.org/drawingml/2006/wordprocessingDrawing" xmlns:w10="urn:schemas-microsoft-com:office:word" xmlns:w="http://schemas.openxmlformats.org/wordprocessingml/2006/main" xmlns:w14="http://schemas.microsoft.com/office/word/2010/wordml" xmlns:w15="http://schemas.microsoft.com/office/word/2012/wordml" xmlns:w16cex="http://schemas.microsoft.com/office/word/2018/wordml/cex" xmlns:w16cid="http://schemas.microsoft.com/office/word/2016/wordml/cid" xmlns:w16="http://schemas.microsoft.com/office/word/2018/wordml" xmlns:w16sdtdh="http://schemas.microsoft.com/office/word/2020/wordml/sdtdatahash" xmlns:w16se="http://schemas.microsoft.com/office/word/2015/wordml/symex" xmlns:wpg="http://schemas.microsoft.com/office/word/2010/wordprocessingGroup" xmlns:wpi="http://schemas.microsoft.com/office/word/2010/wordprocessingInk" xmlns:wne="http://schemas.microsoft.com/office/word/2006/wordml" xmlns:wps="http://schemas.microsoft.com/office/word/2010/wordprocessingShape" mc:Ignorable="w14 w15 w16se w16cid w16 w16cex w16sdtdh wp14">
   <w:p/>
   <w:tbl>
     <w:tblPr>
       <w:tblW w:w="10456" w:type="dxa"/>
       <w:tblBorders>
-        <w:top w:val="single" w:color="auto" w:sz="6" w:space="0"/>
-        <w:left w:val="single" w:color="auto" w:sz="6" w:space="0"/>
-        <w:bottom w:val="single" w:color="auto" w:sz="6" w:space="0"/>
-        <w:right w:val="single" w:color="auto" w:sz="6" w:space="0"/>
-        <w:insideH w:val="single" w:color="auto" w:sz="6" w:space="0"/>
-        <w:insideV w:val="single" w:color="auto" w:sz="6" w:space="0"/>
+        <w:top w:val="single" w:sz="6" w:space="0" w:color="auto"/>
+        <w:left w:val="single" w:sz="6" w:space="0" w:color="auto"/>
+        <w:bottom w:val="single" w:sz="6" w:space="0" w:color="auto"/>
+        <w:right w:val="single" w:sz="6" w:space="0" w:color="auto"/>
+        <w:insideH w:val="single" w:sz="6" w:space="0" w:color="auto"/>
+        <w:insideV w:val="single" w:sz="6" w:space="0" w:color="auto"/>
       </w:tblBorders>
       <w:tblLayout w:type="fixed"/>
       <w:tblLook w:val="0000" w:firstRow="0" w:lastRow="0" w:firstColumn="0" w:lastColumn="0" w:noHBand="0" w:noVBand="0"/>
@@ -4338,7 +4437,6 @@
             <w:bottom w:val="nil"/>
             <w:right w:val="nil"/>
           </w:tcBorders>
-          <w:tcMar/>
         </w:tcPr>
         <w:p>
           <w:pPr>
@@ -4355,7 +4453,6 @@
             <w:bottom w:val="nil"/>
             <w:right w:val="nil"/>
           </w:tcBorders>
-          <w:tcMar/>
         </w:tcPr>
         <w:p>
           <w:pPr>
@@ -4369,66 +4466,50 @@
           <w:pPr>
             <w:jc w:val="center"/>
             <w:rPr>
-              <w:b w:val="1"/>
-              <w:bCs w:val="1"/>
-              <w:color w:val="1F497D" w:themeColor="text2" w:themeTint="FF" w:themeShade="FF"/>
+              <w:b/>
+              <w:bCs/>
+              <w:color w:val="1F497D" w:themeColor="text2"/>
               <w:lang w:val="pt-BR"/>
             </w:rPr>
           </w:pPr>
           <w:r>
             <w:rPr>
-              <w:b w:val="1"/>
-              <w:bCs w:val="1"/>
-              <w:color w:val="1F497D" w:themeColor="text2" w:themeTint="FF" w:themeShade="FF"/>
+              <w:b/>
+              <w:bCs/>
+              <w:color w:val="1F497D" w:themeColor="text2"/>
               <w:lang w:val="pt-BR"/>
             </w:rPr>
-            <w:t>Softex</w:t>
-          </w:r>
-          <w:r>
-            <w:rPr>
-              <w:b w:val="1"/>
-              <w:bCs w:val="1"/>
-              <w:color w:val="1F497D" w:themeColor="text2" w:themeTint="FF" w:themeShade="FF"/>
-              <w:lang w:val="pt-BR"/>
-            </w:rPr>
-            <w:t xml:space="preserve"> Pernambuco</w:t>
-          </w:r>
-          <w:r>
-            <w:rPr>
-              <w:b w:val="1"/>
-              <w:bCs w:val="1"/>
-              <w:color w:val="1F497D" w:themeColor="text2" w:themeTint="FF" w:themeShade="FF"/>
-              <w:lang w:val="pt-BR"/>
-            </w:rPr>
-            <w:t xml:space="preserve"> </w:t>
+            <w:t xml:space="preserve">Softex Pernambuco </w:t>
           </w:r>
         </w:p>
         <w:p>
           <w:pPr>
-            <w:pStyle w:val="Normal"/>
             <w:jc w:val="center"/>
           </w:pPr>
           <w:r>
+            <w:rPr>
+              <w:noProof/>
+            </w:rPr>
             <w:drawing>
-              <wp:inline wp14:editId="6BEB5563" wp14:anchorId="176DEC86">
+              <wp:inline distT="0" distB="0" distL="0" distR="0" wp14:anchorId="176DEC86" wp14:editId="6BEB5563">
                 <wp:extent cx="1924050" cy="857250"/>
                 <wp:effectExtent l="0" t="0" r="0" b="0"/>
-                <wp:docPr id="1346099714" name="" title=""/>
+                <wp:docPr id="1346099714" name="Imagem 1346099714"/>
                 <wp:cNvGraphicFramePr>
-                  <a:graphicFrameLocks noChangeAspect="1"/>
+                  <a:graphicFrameLocks xmlns:a="http://schemas.openxmlformats.org/drawingml/2006/main" noChangeAspect="1"/>
                 </wp:cNvGraphicFramePr>
-                <a:graphic>
+                <a:graphic xmlns:a="http://schemas.openxmlformats.org/drawingml/2006/main">
                   <a:graphicData uri="http://schemas.openxmlformats.org/drawingml/2006/picture">
-                    <pic:pic>
+                    <pic:pic xmlns:pic="http://schemas.openxmlformats.org/drawingml/2006/picture">
                       <pic:nvPicPr>
                         <pic:cNvPr id="0" name=""/>
                         <pic:cNvPicPr/>
                       </pic:nvPicPr>
                       <pic:blipFill>
-                        <a:blip r:embed="R6184f5509def4023">
+                        <a:blip r:embed="rId1">
                           <a:extLst>
-                            <a:ext xmlns:a="http://schemas.openxmlformats.org/drawingml/2006/main" uri="{28A0092B-C50C-407E-A947-70E740481C1C}">
-                              <a14:useLocalDpi val="0"/>
+                            <a:ext uri="{28A0092B-C50C-407E-A947-70E740481C1C}">
+                              <a14:useLocalDpi xmlns:a14="http://schemas.microsoft.com/office/drawing/2010/main" val="0"/>
                             </a:ext>
                           </a:extLst>
                         </a:blip>
@@ -4462,7 +4543,6 @@
             <w:bottom w:val="nil"/>
             <w:right w:val="nil"/>
           </w:tcBorders>
-          <w:tcMar/>
         </w:tcPr>
         <w:p>
           <w:pPr>
@@ -4620,12 +4700,12 @@
     <w:tblPr>
       <w:tblW w:w="0" w:type="auto"/>
       <w:tblBorders>
-        <w:top w:val="single" w:color="auto" w:sz="6" w:space="0"/>
-        <w:left w:val="single" w:color="auto" w:sz="6" w:space="0"/>
-        <w:bottom w:val="single" w:color="auto" w:sz="6" w:space="0"/>
-        <w:right w:val="single" w:color="auto" w:sz="6" w:space="0"/>
-        <w:insideH w:val="single" w:color="auto" w:sz="6" w:space="0"/>
-        <w:insideV w:val="single" w:color="auto" w:sz="6" w:space="0"/>
+        <w:top w:val="single" w:sz="6" w:space="0" w:color="auto"/>
+        <w:left w:val="single" w:sz="6" w:space="0" w:color="auto"/>
+        <w:bottom w:val="single" w:sz="6" w:space="0" w:color="auto"/>
+        <w:right w:val="single" w:sz="6" w:space="0" w:color="auto"/>
+        <w:insideH w:val="single" w:sz="6" w:space="0" w:color="auto"/>
+        <w:insideV w:val="single" w:sz="6" w:space="0" w:color="auto"/>
       </w:tblBorders>
       <w:tblLayout w:type="fixed"/>
       <w:tblLook w:val="0000" w:firstRow="0" w:lastRow="0" w:firstColumn="0" w:lastColumn="0" w:noHBand="0" w:noVBand="0"/>
@@ -4638,7 +4718,6 @@
       <w:tc>
         <w:tcPr>
           <w:tcW w:w="6379" w:type="dxa"/>
-          <w:tcMar/>
         </w:tcPr>
         <w:p>
           <w:pPr>
@@ -4663,7 +4742,6 @@
       <w:tc>
         <w:tcPr>
           <w:tcW w:w="3179" w:type="dxa"/>
-          <w:tcMar/>
         </w:tcPr>
         <w:p>
           <w:pPr>
@@ -4680,19 +4758,7 @@
             <w:rPr>
               <w:lang w:val="pt-BR"/>
             </w:rPr>
-            <w:t>ADS</w:t>
-          </w:r>
-          <w:r>
-            <w:rPr>
-              <w:lang w:val="pt-BR"/>
-            </w:rPr>
-            <w:t xml:space="preserve"> / </w:t>
-          </w:r>
-          <w:r>
-            <w:rPr>
-              <w:lang w:val="pt-BR"/>
-            </w:rPr>
-            <w:t>SOFTEX PE</w:t>
+            <w:t>ADS / SOFTEX PE</w:t>
           </w:r>
         </w:p>
       </w:tc>
@@ -4701,7 +4767,6 @@
       <w:tc>
         <w:tcPr>
           <w:tcW w:w="6379" w:type="dxa"/>
-          <w:tcMar/>
         </w:tcPr>
         <w:p>
           <w:pPr>
@@ -4720,7 +4785,6 @@
       <w:tc>
         <w:tcPr>
           <w:tcW w:w="3179" w:type="dxa"/>
-          <w:tcMar/>
         </w:tcPr>
         <w:p>
           <w:pPr>
@@ -4786,33 +4850,36 @@
 </file>
 
 <file path=word/header2.xml><?xml version="1.0" encoding="utf-8"?>
-<w:hdr xmlns:wpc="http://schemas.microsoft.com/office/word/2010/wordprocessingCanvas" xmlns:cx="http://schemas.microsoft.com/office/drawing/2014/chartex" xmlns:cx1="http://schemas.microsoft.com/office/drawing/2015/9/8/chartex" xmlns:cx2="http://schemas.microsoft.com/office/drawing/2015/10/21/chartex" xmlns:cx3="http://schemas.microsoft.com/office/drawing/2016/5/9/chartex" xmlns:cx4="http://schemas.microsoft.com/office/drawing/2016/5/10/chartex" xmlns:cx5="http://schemas.microsoft.com/office/drawing/2016/5/11/chartex" xmlns:cx6="http://schemas.microsoft.com/office/drawing/2016/5/12/chartex" xmlns:cx7="http://schemas.microsoft.com/office/drawing/2016/5/13/chartex" xmlns:cx8="http://schemas.microsoft.com/office/drawing/2016/5/14/chartex" xmlns:mc="http://schemas.openxmlformats.org/markup-compatibility/2006" xmlns:aink="http://schemas.microsoft.com/office/drawing/2016/ink" xmlns:am3d="http://schemas.microsoft.com/office/drawing/2017/model3d" xmlns:o="urn:schemas-microsoft-com:office:office" xmlns:oel="http://schemas.microsoft.com/office/2019/extlst" xmlns:r="http://schemas.openxmlformats.org/officeDocument/2006/relationships" xmlns:m="http://schemas.openxmlformats.org/officeDocument/2006/math" xmlns:v="urn:schemas-microsoft-com:vml" xmlns:wp14="http://schemas.microsoft.com/office/word/2010/wordprocessingDrawing" xmlns:wp="http://schemas.openxmlformats.org/drawingml/2006/wordprocessingDrawing" xmlns:w10="urn:schemas-microsoft-com:office:word" xmlns:w="http://schemas.openxmlformats.org/wordprocessingml/2006/main" xmlns:w14="http://schemas.microsoft.com/office/word/2010/wordml" xmlns:w15="http://schemas.microsoft.com/office/word/2012/wordml" xmlns:w16cex="http://schemas.microsoft.com/office/word/2018/wordml/cex" xmlns:w16cid="http://schemas.microsoft.com/office/word/2016/wordml/cid" xmlns:w16="http://schemas.microsoft.com/office/word/2018/wordml" xmlns:w16sdtdh="http://schemas.microsoft.com/office/word/2020/wordml/sdtdatahash" xmlns:w16se="http://schemas.microsoft.com/office/word/2015/wordml/symex" xmlns:wpg="http://schemas.microsoft.com/office/word/2010/wordprocessingGroup" xmlns:wpi="http://schemas.microsoft.com/office/word/2010/wordprocessingInk" xmlns:wne="http://schemas.microsoft.com/office/word/2006/wordml" xmlns:wps="http://schemas.microsoft.com/office/word/2010/wordprocessingShape" xmlns:a="http://schemas.openxmlformats.org/drawingml/2006/main" xmlns:pic="http://schemas.openxmlformats.org/drawingml/2006/picture" xmlns:a14="http://schemas.microsoft.com/office/drawing/2010/main" mc:Ignorable="w14 w15 w16se w16cid w16 w16cex w16sdtdh wp14">
+<w:hdr xmlns:wpc="http://schemas.microsoft.com/office/word/2010/wordprocessingCanvas" xmlns:cx="http://schemas.microsoft.com/office/drawing/2014/chartex" xmlns:cx1="http://schemas.microsoft.com/office/drawing/2015/9/8/chartex" xmlns:cx2="http://schemas.microsoft.com/office/drawing/2015/10/21/chartex" xmlns:cx3="http://schemas.microsoft.com/office/drawing/2016/5/9/chartex" xmlns:cx4="http://schemas.microsoft.com/office/drawing/2016/5/10/chartex" xmlns:cx5="http://schemas.microsoft.com/office/drawing/2016/5/11/chartex" xmlns:cx6="http://schemas.microsoft.com/office/drawing/2016/5/12/chartex" xmlns:cx7="http://schemas.microsoft.com/office/drawing/2016/5/13/chartex" xmlns:cx8="http://schemas.microsoft.com/office/drawing/2016/5/14/chartex" xmlns:mc="http://schemas.openxmlformats.org/markup-compatibility/2006" xmlns:aink="http://schemas.microsoft.com/office/drawing/2016/ink" xmlns:am3d="http://schemas.microsoft.com/office/drawing/2017/model3d" xmlns:o="urn:schemas-microsoft-com:office:office" xmlns:oel="http://schemas.microsoft.com/office/2019/extlst" xmlns:r="http://schemas.openxmlformats.org/officeDocument/2006/relationships" xmlns:m="http://schemas.openxmlformats.org/officeDocument/2006/math" xmlns:v="urn:schemas-microsoft-com:vml" xmlns:wp14="http://schemas.microsoft.com/office/word/2010/wordprocessingDrawing" xmlns:wp="http://schemas.openxmlformats.org/drawingml/2006/wordprocessingDrawing" xmlns:w10="urn:schemas-microsoft-com:office:word" xmlns:w="http://schemas.openxmlformats.org/wordprocessingml/2006/main" xmlns:w14="http://schemas.microsoft.com/office/word/2010/wordml" xmlns:w15="http://schemas.microsoft.com/office/word/2012/wordml" xmlns:w16cex="http://schemas.microsoft.com/office/word/2018/wordml/cex" xmlns:w16cid="http://schemas.microsoft.com/office/word/2016/wordml/cid" xmlns:w16="http://schemas.microsoft.com/office/word/2018/wordml" xmlns:w16sdtdh="http://schemas.microsoft.com/office/word/2020/wordml/sdtdatahash" xmlns:w16se="http://schemas.microsoft.com/office/word/2015/wordml/symex" xmlns:wpg="http://schemas.microsoft.com/office/word/2010/wordprocessingGroup" xmlns:wpi="http://schemas.microsoft.com/office/word/2010/wordprocessingInk" xmlns:wne="http://schemas.microsoft.com/office/word/2006/wordml" xmlns:wps="http://schemas.microsoft.com/office/word/2010/wordprocessingShape" mc:Ignorable="w14 w15 w16se w16cid w16 w16cex w16sdtdh wp14">
   <w:p>
     <w:pPr>
       <w:pStyle w:val="Cabealho"/>
       <w:jc w:val="center"/>
     </w:pPr>
     <w:r>
+      <w:rPr>
+        <w:noProof/>
+      </w:rPr>
       <w:drawing>
-        <wp:inline wp14:editId="5C83D058" wp14:anchorId="6B19C194">
+        <wp:inline distT="0" distB="0" distL="0" distR="0" wp14:anchorId="6B19C194" wp14:editId="54FECB7E">
           <wp:extent cx="3200400" cy="1428750"/>
           <wp:effectExtent l="0" t="0" r="0" b="0"/>
-          <wp:docPr id="1108873971" name="" title=""/>
+          <wp:docPr id="1108873971" name="Imagem 1108873971"/>
           <wp:cNvGraphicFramePr>
-            <a:graphicFrameLocks noChangeAspect="1"/>
+            <a:graphicFrameLocks xmlns:a="http://schemas.openxmlformats.org/drawingml/2006/main" noChangeAspect="1"/>
           </wp:cNvGraphicFramePr>
-          <a:graphic>
+          <a:graphic xmlns:a="http://schemas.openxmlformats.org/drawingml/2006/main">
             <a:graphicData uri="http://schemas.openxmlformats.org/drawingml/2006/picture">
-              <pic:pic>
+              <pic:pic xmlns:pic="http://schemas.openxmlformats.org/drawingml/2006/picture">
                 <pic:nvPicPr>
                   <pic:cNvPr id="0" name=""/>
                   <pic:cNvPicPr/>
                 </pic:nvPicPr>
                 <pic:blipFill>
-                  <a:blip r:embed="Rb778f36331a9423a">
+                  <a:blip r:embed="rId1">
                     <a:extLst>
-                      <a:ext xmlns:a="http://schemas.openxmlformats.org/drawingml/2006/main" uri="{28A0092B-C50C-407E-A947-70E740481C1C}">
-                        <a14:useLocalDpi val="0"/>
+                      <a:ext uri="{28A0092B-C50C-407E-A947-70E740481C1C}">
+                        <a14:useLocalDpi xmlns:a14="http://schemas.microsoft.com/office/drawing/2010/main" val="0"/>
                       </a:ext>
                     </a:extLst>
                   </a:blip>
@@ -4947,7 +5014,7 @@
         <w:ind w:left="360" w:hanging="360"/>
       </w:pPr>
       <w:rPr>
-        <w:rFonts w:hint="default" w:ascii="Symbol" w:hAnsi="Symbol"/>
+        <w:rFonts w:ascii="Symbol" w:hAnsi="Symbol" w:hint="default"/>
       </w:rPr>
     </w:lvl>
   </w:abstractNum>
@@ -4967,7 +5034,7 @@
         <w:ind w:left="360" w:hanging="360"/>
       </w:pPr>
       <w:rPr>
-        <w:rFonts w:hint="default" w:ascii="Symbol" w:hAnsi="Symbol"/>
+        <w:rFonts w:ascii="Symbol" w:hAnsi="Symbol" w:hint="default"/>
       </w:rPr>
     </w:lvl>
   </w:abstractNum>
@@ -4987,7 +5054,7 @@
         <w:ind w:left="360" w:hanging="360"/>
       </w:pPr>
       <w:rPr>
-        <w:rFonts w:hint="default" w:ascii="Symbol" w:hAnsi="Symbol"/>
+        <w:rFonts w:ascii="Symbol" w:hAnsi="Symbol" w:hint="default"/>
       </w:rPr>
     </w:lvl>
   </w:abstractNum>
@@ -5004,7 +5071,7 @@
         <w:ind w:left="720" w:hanging="360"/>
       </w:pPr>
       <w:rPr>
-        <w:rFonts w:hint="default" w:ascii="Symbol" w:hAnsi="Symbol"/>
+        <w:rFonts w:ascii="Symbol" w:hAnsi="Symbol" w:hint="default"/>
       </w:rPr>
     </w:lvl>
     <w:lvl w:ilvl="1" w:tplc="04160003" w:tentative="1">
@@ -5016,7 +5083,7 @@
         <w:ind w:left="1440" w:hanging="360"/>
       </w:pPr>
       <w:rPr>
-        <w:rFonts w:hint="default" w:ascii="Courier New" w:hAnsi="Courier New" w:cs="Courier New"/>
+        <w:rFonts w:ascii="Courier New" w:hAnsi="Courier New" w:cs="Courier New" w:hint="default"/>
       </w:rPr>
     </w:lvl>
     <w:lvl w:ilvl="2" w:tplc="04160005" w:tentative="1">
@@ -5028,7 +5095,7 @@
         <w:ind w:left="2160" w:hanging="360"/>
       </w:pPr>
       <w:rPr>
-        <w:rFonts w:hint="default" w:ascii="Wingdings" w:hAnsi="Wingdings"/>
+        <w:rFonts w:ascii="Wingdings" w:hAnsi="Wingdings" w:hint="default"/>
       </w:rPr>
     </w:lvl>
     <w:lvl w:ilvl="3" w:tplc="04160001" w:tentative="1">
@@ -5040,7 +5107,7 @@
         <w:ind w:left="2880" w:hanging="360"/>
       </w:pPr>
       <w:rPr>
-        <w:rFonts w:hint="default" w:ascii="Symbol" w:hAnsi="Symbol"/>
+        <w:rFonts w:ascii="Symbol" w:hAnsi="Symbol" w:hint="default"/>
       </w:rPr>
     </w:lvl>
     <w:lvl w:ilvl="4" w:tplc="04160003" w:tentative="1">
@@ -5052,7 +5119,7 @@
         <w:ind w:left="3600" w:hanging="360"/>
       </w:pPr>
       <w:rPr>
-        <w:rFonts w:hint="default" w:ascii="Courier New" w:hAnsi="Courier New" w:cs="Courier New"/>
+        <w:rFonts w:ascii="Courier New" w:hAnsi="Courier New" w:cs="Courier New" w:hint="default"/>
       </w:rPr>
     </w:lvl>
     <w:lvl w:ilvl="5" w:tplc="04160005" w:tentative="1">
@@ -5064,7 +5131,7 @@
         <w:ind w:left="4320" w:hanging="360"/>
       </w:pPr>
       <w:rPr>
-        <w:rFonts w:hint="default" w:ascii="Wingdings" w:hAnsi="Wingdings"/>
+        <w:rFonts w:ascii="Wingdings" w:hAnsi="Wingdings" w:hint="default"/>
       </w:rPr>
     </w:lvl>
     <w:lvl w:ilvl="6" w:tplc="04160001" w:tentative="1">
@@ -5076,7 +5143,7 @@
         <w:ind w:left="5040" w:hanging="360"/>
       </w:pPr>
       <w:rPr>
-        <w:rFonts w:hint="default" w:ascii="Symbol" w:hAnsi="Symbol"/>
+        <w:rFonts w:ascii="Symbol" w:hAnsi="Symbol" w:hint="default"/>
       </w:rPr>
     </w:lvl>
     <w:lvl w:ilvl="7" w:tplc="04160003" w:tentative="1">
@@ -5088,7 +5155,7 @@
         <w:ind w:left="5760" w:hanging="360"/>
       </w:pPr>
       <w:rPr>
-        <w:rFonts w:hint="default" w:ascii="Courier New" w:hAnsi="Courier New" w:cs="Courier New"/>
+        <w:rFonts w:ascii="Courier New" w:hAnsi="Courier New" w:cs="Courier New" w:hint="default"/>
       </w:rPr>
     </w:lvl>
     <w:lvl w:ilvl="8" w:tplc="04160005" w:tentative="1">
@@ -5100,7 +5167,7 @@
         <w:ind w:left="6480" w:hanging="360"/>
       </w:pPr>
       <w:rPr>
-        <w:rFonts w:hint="default" w:ascii="Wingdings" w:hAnsi="Wingdings"/>
+        <w:rFonts w:ascii="Wingdings" w:hAnsi="Wingdings" w:hint="default"/>
       </w:rPr>
     </w:lvl>
   </w:abstractNum>
@@ -5233,7 +5300,7 @@
         <w:ind w:left="360" w:hanging="360"/>
       </w:pPr>
       <w:rPr>
-        <w:rFonts w:hint="default" w:ascii="Symbol" w:hAnsi="Symbol"/>
+        <w:rFonts w:ascii="Symbol" w:hAnsi="Symbol" w:hint="default"/>
       </w:rPr>
     </w:lvl>
   </w:abstractNum>
@@ -5428,7 +5495,7 @@
         <w:ind w:left="360" w:hanging="360"/>
       </w:pPr>
       <w:rPr>
-        <w:rFonts w:hint="default" w:ascii="Symbol" w:hAnsi="Symbol"/>
+        <w:rFonts w:ascii="Symbol" w:hAnsi="Symbol" w:hint="default"/>
       </w:rPr>
     </w:lvl>
   </w:abstractNum>
@@ -5448,7 +5515,7 @@
         <w:ind w:left="360" w:hanging="360"/>
       </w:pPr>
       <w:rPr>
-        <w:rFonts w:hint="default" w:ascii="Symbol" w:hAnsi="Symbol"/>
+        <w:rFonts w:ascii="Symbol" w:hAnsi="Symbol" w:hint="default"/>
       </w:rPr>
     </w:lvl>
   </w:abstractNum>
@@ -5557,7 +5624,7 @@
         <w:ind w:left="360" w:hanging="360"/>
       </w:pPr>
       <w:rPr>
-        <w:rFonts w:hint="default" w:ascii="Symbol" w:hAnsi="Symbol"/>
+        <w:rFonts w:ascii="Symbol" w:hAnsi="Symbol" w:hint="default"/>
       </w:rPr>
     </w:lvl>
   </w:abstractNum>
@@ -5577,7 +5644,7 @@
         <w:ind w:left="360" w:hanging="360"/>
       </w:pPr>
       <w:rPr>
-        <w:rFonts w:hint="default" w:ascii="Symbol" w:hAnsi="Symbol"/>
+        <w:rFonts w:ascii="Symbol" w:hAnsi="Symbol" w:hint="default"/>
       </w:rPr>
     </w:lvl>
   </w:abstractNum>
@@ -5597,7 +5664,7 @@
         <w:ind w:left="360" w:hanging="360"/>
       </w:pPr>
       <w:rPr>
-        <w:rFonts w:hint="default" w:ascii="Symbol" w:hAnsi="Symbol"/>
+        <w:rFonts w:ascii="Symbol" w:hAnsi="Symbol" w:hint="default"/>
       </w:rPr>
     </w:lvl>
   </w:abstractNum>
@@ -5617,7 +5684,7 @@
         <w:ind w:left="360" w:hanging="360"/>
       </w:pPr>
       <w:rPr>
-        <w:rFonts w:hint="default" w:ascii="Symbol" w:hAnsi="Symbol"/>
+        <w:rFonts w:ascii="Symbol" w:hAnsi="Symbol" w:hint="default"/>
       </w:rPr>
     </w:lvl>
   </w:abstractNum>
@@ -5777,7 +5844,7 @@
         <w:ind w:left="360" w:hanging="360"/>
       </w:pPr>
       <w:rPr>
-        <w:rFonts w:hint="default" w:ascii="Symbol" w:hAnsi="Symbol"/>
+        <w:rFonts w:ascii="Symbol" w:hAnsi="Symbol" w:hint="default"/>
       </w:rPr>
     </w:lvl>
   </w:abstractNum>
@@ -5797,7 +5864,7 @@
         <w:ind w:left="360" w:hanging="360"/>
       </w:pPr>
       <w:rPr>
-        <w:rFonts w:hint="default" w:ascii="Symbol" w:hAnsi="Symbol"/>
+        <w:rFonts w:ascii="Symbol" w:hAnsi="Symbol" w:hint="default"/>
       </w:rPr>
     </w:lvl>
   </w:abstractNum>
@@ -5817,7 +5884,7 @@
         <w:ind w:left="360" w:hanging="360"/>
       </w:pPr>
       <w:rPr>
-        <w:rFonts w:hint="default" w:ascii="Symbol" w:hAnsi="Symbol"/>
+        <w:rFonts w:ascii="Symbol" w:hAnsi="Symbol" w:hint="default"/>
       </w:rPr>
     </w:lvl>
   </w:abstractNum>
@@ -5834,7 +5901,7 @@
         <w:ind w:left="720" w:hanging="360"/>
       </w:pPr>
       <w:rPr>
-        <w:rFonts w:hint="default" w:ascii="Symbol" w:hAnsi="Symbol"/>
+        <w:rFonts w:ascii="Symbol" w:hAnsi="Symbol" w:hint="default"/>
       </w:rPr>
     </w:lvl>
     <w:lvl w:ilvl="1" w:tplc="04160003" w:tentative="1">
@@ -5846,7 +5913,7 @@
         <w:ind w:left="1440" w:hanging="360"/>
       </w:pPr>
       <w:rPr>
-        <w:rFonts w:hint="default" w:ascii="Courier New" w:hAnsi="Courier New" w:cs="Courier New"/>
+        <w:rFonts w:ascii="Courier New" w:hAnsi="Courier New" w:cs="Courier New" w:hint="default"/>
       </w:rPr>
     </w:lvl>
     <w:lvl w:ilvl="2" w:tplc="04160005" w:tentative="1">
@@ -5858,7 +5925,7 @@
         <w:ind w:left="2160" w:hanging="360"/>
       </w:pPr>
       <w:rPr>
-        <w:rFonts w:hint="default" w:ascii="Wingdings" w:hAnsi="Wingdings"/>
+        <w:rFonts w:ascii="Wingdings" w:hAnsi="Wingdings" w:hint="default"/>
       </w:rPr>
     </w:lvl>
     <w:lvl w:ilvl="3" w:tplc="04160001" w:tentative="1">
@@ -5870,7 +5937,7 @@
         <w:ind w:left="2880" w:hanging="360"/>
       </w:pPr>
       <w:rPr>
-        <w:rFonts w:hint="default" w:ascii="Symbol" w:hAnsi="Symbol"/>
+        <w:rFonts w:ascii="Symbol" w:hAnsi="Symbol" w:hint="default"/>
       </w:rPr>
     </w:lvl>
     <w:lvl w:ilvl="4" w:tplc="04160003" w:tentative="1">
@@ -5882,7 +5949,7 @@
         <w:ind w:left="3600" w:hanging="360"/>
       </w:pPr>
       <w:rPr>
-        <w:rFonts w:hint="default" w:ascii="Courier New" w:hAnsi="Courier New" w:cs="Courier New"/>
+        <w:rFonts w:ascii="Courier New" w:hAnsi="Courier New" w:cs="Courier New" w:hint="default"/>
       </w:rPr>
     </w:lvl>
     <w:lvl w:ilvl="5" w:tplc="04160005" w:tentative="1">
@@ -5894,7 +5961,7 @@
         <w:ind w:left="4320" w:hanging="360"/>
       </w:pPr>
       <w:rPr>
-        <w:rFonts w:hint="default" w:ascii="Wingdings" w:hAnsi="Wingdings"/>
+        <w:rFonts w:ascii="Wingdings" w:hAnsi="Wingdings" w:hint="default"/>
       </w:rPr>
     </w:lvl>
     <w:lvl w:ilvl="6" w:tplc="04160001" w:tentative="1">
@@ -5906,7 +5973,7 @@
         <w:ind w:left="5040" w:hanging="360"/>
       </w:pPr>
       <w:rPr>
-        <w:rFonts w:hint="default" w:ascii="Symbol" w:hAnsi="Symbol"/>
+        <w:rFonts w:ascii="Symbol" w:hAnsi="Symbol" w:hint="default"/>
       </w:rPr>
     </w:lvl>
     <w:lvl w:ilvl="7" w:tplc="04160003" w:tentative="1">
@@ -5918,7 +5985,7 @@
         <w:ind w:left="5760" w:hanging="360"/>
       </w:pPr>
       <w:rPr>
-        <w:rFonts w:hint="default" w:ascii="Courier New" w:hAnsi="Courier New" w:cs="Courier New"/>
+        <w:rFonts w:ascii="Courier New" w:hAnsi="Courier New" w:cs="Courier New" w:hint="default"/>
       </w:rPr>
     </w:lvl>
     <w:lvl w:ilvl="8" w:tplc="04160005" w:tentative="1">
@@ -5930,7 +5997,7 @@
         <w:ind w:left="6480" w:hanging="360"/>
       </w:pPr>
       <w:rPr>
-        <w:rFonts w:hint="default" w:ascii="Wingdings" w:hAnsi="Wingdings"/>
+        <w:rFonts w:ascii="Wingdings" w:hAnsi="Wingdings" w:hint="default"/>
       </w:rPr>
     </w:lvl>
   </w:abstractNum>
@@ -5949,7 +6016,7 @@
         <w:ind w:left="360" w:hanging="360"/>
       </w:pPr>
       <w:rPr>
-        <w:rFonts w:hint="default" w:ascii="Times New Roman" w:hAnsi="Times New Roman" w:eastAsia="Times New Roman" w:cs="Times New Roman"/>
+        <w:rFonts w:ascii="Times New Roman" w:eastAsia="Times New Roman" w:hAnsi="Times New Roman" w:cs="Times New Roman" w:hint="default"/>
       </w:rPr>
     </w:lvl>
     <w:lvl w:ilvl="1" w:tplc="04090003" w:tentative="1">
@@ -5964,7 +6031,7 @@
         <w:ind w:left="1080" w:hanging="360"/>
       </w:pPr>
       <w:rPr>
-        <w:rFonts w:hint="default" w:ascii="Courier New" w:hAnsi="Courier New"/>
+        <w:rFonts w:ascii="Courier New" w:hAnsi="Courier New" w:hint="default"/>
       </w:rPr>
     </w:lvl>
     <w:lvl w:ilvl="2" w:tplc="04090005" w:tentative="1">
@@ -5979,7 +6046,7 @@
         <w:ind w:left="1800" w:hanging="360"/>
       </w:pPr>
       <w:rPr>
-        <w:rFonts w:hint="default" w:ascii="Wingdings" w:hAnsi="Wingdings"/>
+        <w:rFonts w:ascii="Wingdings" w:hAnsi="Wingdings" w:hint="default"/>
       </w:rPr>
     </w:lvl>
     <w:lvl w:ilvl="3" w:tplc="04090001" w:tentative="1">
@@ -5994,7 +6061,7 @@
         <w:ind w:left="2520" w:hanging="360"/>
       </w:pPr>
       <w:rPr>
-        <w:rFonts w:hint="default" w:ascii="Symbol" w:hAnsi="Symbol"/>
+        <w:rFonts w:ascii="Symbol" w:hAnsi="Symbol" w:hint="default"/>
       </w:rPr>
     </w:lvl>
     <w:lvl w:ilvl="4" w:tplc="04090003" w:tentative="1">
@@ -6009,7 +6076,7 @@
         <w:ind w:left="3240" w:hanging="360"/>
       </w:pPr>
       <w:rPr>
-        <w:rFonts w:hint="default" w:ascii="Courier New" w:hAnsi="Courier New"/>
+        <w:rFonts w:ascii="Courier New" w:hAnsi="Courier New" w:hint="default"/>
       </w:rPr>
     </w:lvl>
     <w:lvl w:ilvl="5" w:tplc="04090005" w:tentative="1">
@@ -6024,7 +6091,7 @@
         <w:ind w:left="3960" w:hanging="360"/>
       </w:pPr>
       <w:rPr>
-        <w:rFonts w:hint="default" w:ascii="Wingdings" w:hAnsi="Wingdings"/>
+        <w:rFonts w:ascii="Wingdings" w:hAnsi="Wingdings" w:hint="default"/>
       </w:rPr>
     </w:lvl>
     <w:lvl w:ilvl="6" w:tplc="04090001" w:tentative="1">
@@ -6039,7 +6106,7 @@
         <w:ind w:left="4680" w:hanging="360"/>
       </w:pPr>
       <w:rPr>
-        <w:rFonts w:hint="default" w:ascii="Symbol" w:hAnsi="Symbol"/>
+        <w:rFonts w:ascii="Symbol" w:hAnsi="Symbol" w:hint="default"/>
       </w:rPr>
     </w:lvl>
     <w:lvl w:ilvl="7" w:tplc="04090003" w:tentative="1">
@@ -6054,7 +6121,7 @@
         <w:ind w:left="5400" w:hanging="360"/>
       </w:pPr>
       <w:rPr>
-        <w:rFonts w:hint="default" w:ascii="Courier New" w:hAnsi="Courier New"/>
+        <w:rFonts w:ascii="Courier New" w:hAnsi="Courier New" w:hint="default"/>
       </w:rPr>
     </w:lvl>
     <w:lvl w:ilvl="8" w:tplc="04090005" w:tentative="1">
@@ -6069,7 +6136,7 @@
         <w:ind w:left="6120" w:hanging="360"/>
       </w:pPr>
       <w:rPr>
-        <w:rFonts w:hint="default" w:ascii="Wingdings" w:hAnsi="Wingdings"/>
+        <w:rFonts w:ascii="Wingdings" w:hAnsi="Wingdings" w:hint="default"/>
       </w:rPr>
     </w:lvl>
   </w:abstractNum>
@@ -6089,7 +6156,7 @@
         <w:ind w:left="360" w:hanging="360"/>
       </w:pPr>
       <w:rPr>
-        <w:rFonts w:hint="default" w:ascii="Symbol" w:hAnsi="Symbol"/>
+        <w:rFonts w:ascii="Symbol" w:hAnsi="Symbol" w:hint="default"/>
       </w:rPr>
     </w:lvl>
   </w:abstractNum>
@@ -6109,7 +6176,7 @@
         <w:ind w:left="360" w:hanging="360"/>
       </w:pPr>
       <w:rPr>
-        <w:rFonts w:hint="default" w:ascii="Symbol" w:hAnsi="Symbol"/>
+        <w:rFonts w:ascii="Symbol" w:hAnsi="Symbol" w:hint="default"/>
       </w:rPr>
     </w:lvl>
   </w:abstractNum>
@@ -6129,7 +6196,7 @@
         <w:ind w:left="360" w:hanging="360"/>
       </w:pPr>
       <w:rPr>
-        <w:rFonts w:hint="default" w:ascii="Symbol" w:hAnsi="Symbol"/>
+        <w:rFonts w:ascii="Symbol" w:hAnsi="Symbol" w:hint="default"/>
       </w:rPr>
     </w:lvl>
   </w:abstractNum>
@@ -6149,7 +6216,7 @@
         <w:ind w:left="360" w:hanging="360"/>
       </w:pPr>
       <w:rPr>
-        <w:rFonts w:hint="default" w:ascii="Symbol" w:hAnsi="Symbol"/>
+        <w:rFonts w:ascii="Symbol" w:hAnsi="Symbol" w:hint="default"/>
       </w:rPr>
     </w:lvl>
   </w:abstractNum>
@@ -6267,7 +6334,7 @@
         <w:ind w:left="360" w:hanging="360"/>
       </w:pPr>
       <w:rPr>
-        <w:rFonts w:hint="default" w:ascii="Symbol" w:hAnsi="Symbol"/>
+        <w:rFonts w:ascii="Symbol" w:hAnsi="Symbol" w:hint="default"/>
       </w:rPr>
     </w:lvl>
   </w:abstractNum>
@@ -6299,7 +6366,7 @@
         <w:ind w:left="1800" w:hanging="360"/>
       </w:pPr>
       <w:rPr>
-        <w:rFonts w:hint="default" w:ascii="Courier New" w:hAnsi="Courier New"/>
+        <w:rFonts w:ascii="Courier New" w:hAnsi="Courier New" w:hint="default"/>
       </w:rPr>
     </w:lvl>
     <w:lvl w:ilvl="2" w:tplc="04160005" w:tentative="1">
@@ -6314,7 +6381,7 @@
         <w:ind w:left="2520" w:hanging="360"/>
       </w:pPr>
       <w:rPr>
-        <w:rFonts w:hint="default" w:ascii="Wingdings" w:hAnsi="Wingdings"/>
+        <w:rFonts w:ascii="Wingdings" w:hAnsi="Wingdings" w:hint="default"/>
       </w:rPr>
     </w:lvl>
     <w:lvl w:ilvl="3" w:tplc="04160001" w:tentative="1">
@@ -6329,7 +6396,7 @@
         <w:ind w:left="3240" w:hanging="360"/>
       </w:pPr>
       <w:rPr>
-        <w:rFonts w:hint="default" w:ascii="Symbol" w:hAnsi="Symbol"/>
+        <w:rFonts w:ascii="Symbol" w:hAnsi="Symbol" w:hint="default"/>
       </w:rPr>
     </w:lvl>
     <w:lvl w:ilvl="4" w:tplc="04160003" w:tentative="1">
@@ -6344,7 +6411,7 @@
         <w:ind w:left="3960" w:hanging="360"/>
       </w:pPr>
       <w:rPr>
-        <w:rFonts w:hint="default" w:ascii="Courier New" w:hAnsi="Courier New"/>
+        <w:rFonts w:ascii="Courier New" w:hAnsi="Courier New" w:hint="default"/>
       </w:rPr>
     </w:lvl>
     <w:lvl w:ilvl="5" w:tplc="04160005" w:tentative="1">
@@ -6359,7 +6426,7 @@
         <w:ind w:left="4680" w:hanging="360"/>
       </w:pPr>
       <w:rPr>
-        <w:rFonts w:hint="default" w:ascii="Wingdings" w:hAnsi="Wingdings"/>
+        <w:rFonts w:ascii="Wingdings" w:hAnsi="Wingdings" w:hint="default"/>
       </w:rPr>
     </w:lvl>
     <w:lvl w:ilvl="6" w:tplc="04160001" w:tentative="1">
@@ -6374,7 +6441,7 @@
         <w:ind w:left="5400" w:hanging="360"/>
       </w:pPr>
       <w:rPr>
-        <w:rFonts w:hint="default" w:ascii="Symbol" w:hAnsi="Symbol"/>
+        <w:rFonts w:ascii="Symbol" w:hAnsi="Symbol" w:hint="default"/>
       </w:rPr>
     </w:lvl>
     <w:lvl w:ilvl="7" w:tplc="04160003" w:tentative="1">
@@ -6389,7 +6456,7 @@
         <w:ind w:left="6120" w:hanging="360"/>
       </w:pPr>
       <w:rPr>
-        <w:rFonts w:hint="default" w:ascii="Courier New" w:hAnsi="Courier New"/>
+        <w:rFonts w:ascii="Courier New" w:hAnsi="Courier New" w:hint="default"/>
       </w:rPr>
     </w:lvl>
     <w:lvl w:ilvl="8" w:tplc="04160005" w:tentative="1">
@@ -6404,7 +6471,7 @@
         <w:ind w:left="6840" w:hanging="360"/>
       </w:pPr>
       <w:rPr>
-        <w:rFonts w:hint="default" w:ascii="Wingdings" w:hAnsi="Wingdings"/>
+        <w:rFonts w:ascii="Wingdings" w:hAnsi="Wingdings" w:hint="default"/>
       </w:rPr>
     </w:lvl>
   </w:abstractNum>
@@ -6421,7 +6488,7 @@
         <w:ind w:left="720" w:hanging="360"/>
       </w:pPr>
       <w:rPr>
-        <w:rFonts w:hint="default" w:ascii="Symbol" w:hAnsi="Symbol"/>
+        <w:rFonts w:ascii="Symbol" w:hAnsi="Symbol" w:hint="default"/>
       </w:rPr>
     </w:lvl>
     <w:lvl w:ilvl="1" w:tplc="04160003" w:tentative="1">
@@ -6433,7 +6500,7 @@
         <w:ind w:left="1440" w:hanging="360"/>
       </w:pPr>
       <w:rPr>
-        <w:rFonts w:hint="default" w:ascii="Courier New" w:hAnsi="Courier New" w:cs="Courier New"/>
+        <w:rFonts w:ascii="Courier New" w:hAnsi="Courier New" w:cs="Courier New" w:hint="default"/>
       </w:rPr>
     </w:lvl>
     <w:lvl w:ilvl="2" w:tplc="04160005" w:tentative="1">
@@ -6445,7 +6512,7 @@
         <w:ind w:left="2160" w:hanging="360"/>
       </w:pPr>
       <w:rPr>
-        <w:rFonts w:hint="default" w:ascii="Wingdings" w:hAnsi="Wingdings"/>
+        <w:rFonts w:ascii="Wingdings" w:hAnsi="Wingdings" w:hint="default"/>
       </w:rPr>
     </w:lvl>
     <w:lvl w:ilvl="3" w:tplc="04160001" w:tentative="1">
@@ -6457,7 +6524,7 @@
         <w:ind w:left="2880" w:hanging="360"/>
       </w:pPr>
       <w:rPr>
-        <w:rFonts w:hint="default" w:ascii="Symbol" w:hAnsi="Symbol"/>
+        <w:rFonts w:ascii="Symbol" w:hAnsi="Symbol" w:hint="default"/>
       </w:rPr>
     </w:lvl>
     <w:lvl w:ilvl="4" w:tplc="04160003" w:tentative="1">
@@ -6469,7 +6536,7 @@
         <w:ind w:left="3600" w:hanging="360"/>
       </w:pPr>
       <w:rPr>
-        <w:rFonts w:hint="default" w:ascii="Courier New" w:hAnsi="Courier New" w:cs="Courier New"/>
+        <w:rFonts w:ascii="Courier New" w:hAnsi="Courier New" w:cs="Courier New" w:hint="default"/>
       </w:rPr>
     </w:lvl>
     <w:lvl w:ilvl="5" w:tplc="04160005" w:tentative="1">
@@ -6481,7 +6548,7 @@
         <w:ind w:left="4320" w:hanging="360"/>
       </w:pPr>
       <w:rPr>
-        <w:rFonts w:hint="default" w:ascii="Wingdings" w:hAnsi="Wingdings"/>
+        <w:rFonts w:ascii="Wingdings" w:hAnsi="Wingdings" w:hint="default"/>
       </w:rPr>
     </w:lvl>
     <w:lvl w:ilvl="6" w:tplc="04160001" w:tentative="1">
@@ -6493,7 +6560,7 @@
         <w:ind w:left="5040" w:hanging="360"/>
       </w:pPr>
       <w:rPr>
-        <w:rFonts w:hint="default" w:ascii="Symbol" w:hAnsi="Symbol"/>
+        <w:rFonts w:ascii="Symbol" w:hAnsi="Symbol" w:hint="default"/>
       </w:rPr>
     </w:lvl>
     <w:lvl w:ilvl="7" w:tplc="04160003" w:tentative="1">
@@ -6505,7 +6572,7 @@
         <w:ind w:left="5760" w:hanging="360"/>
       </w:pPr>
       <w:rPr>
-        <w:rFonts w:hint="default" w:ascii="Courier New" w:hAnsi="Courier New" w:cs="Courier New"/>
+        <w:rFonts w:ascii="Courier New" w:hAnsi="Courier New" w:cs="Courier New" w:hint="default"/>
       </w:rPr>
     </w:lvl>
     <w:lvl w:ilvl="8" w:tplc="04160005" w:tentative="1">
@@ -6517,7 +6584,7 @@
         <w:ind w:left="6480" w:hanging="360"/>
       </w:pPr>
       <w:rPr>
-        <w:rFonts w:hint="default" w:ascii="Wingdings" w:hAnsi="Wingdings"/>
+        <w:rFonts w:ascii="Wingdings" w:hAnsi="Wingdings" w:hint="default"/>
       </w:rPr>
     </w:lvl>
   </w:abstractNum>
@@ -6537,7 +6604,7 @@
         <w:ind w:left="765" w:hanging="360"/>
       </w:pPr>
       <w:rPr>
-        <w:rFonts w:hint="default" w:ascii="Symbol" w:hAnsi="Symbol"/>
+        <w:rFonts w:ascii="Symbol" w:hAnsi="Symbol" w:hint="default"/>
       </w:rPr>
     </w:lvl>
     <w:lvl w:ilvl="1" w:tplc="04160003" w:tentative="1">
@@ -6552,7 +6619,7 @@
         <w:ind w:left="1485" w:hanging="360"/>
       </w:pPr>
       <w:rPr>
-        <w:rFonts w:hint="default" w:ascii="Courier New" w:hAnsi="Courier New"/>
+        <w:rFonts w:ascii="Courier New" w:hAnsi="Courier New" w:hint="default"/>
       </w:rPr>
     </w:lvl>
     <w:lvl w:ilvl="2" w:tplc="04160005" w:tentative="1">
@@ -6567,7 +6634,7 @@
         <w:ind w:left="2205" w:hanging="360"/>
       </w:pPr>
       <w:rPr>
-        <w:rFonts w:hint="default" w:ascii="Wingdings" w:hAnsi="Wingdings"/>
+        <w:rFonts w:ascii="Wingdings" w:hAnsi="Wingdings" w:hint="default"/>
       </w:rPr>
     </w:lvl>
     <w:lvl w:ilvl="3" w:tplc="04160001" w:tentative="1">
@@ -6582,7 +6649,7 @@
         <w:ind w:left="2925" w:hanging="360"/>
       </w:pPr>
       <w:rPr>
-        <w:rFonts w:hint="default" w:ascii="Symbol" w:hAnsi="Symbol"/>
+        <w:rFonts w:ascii="Symbol" w:hAnsi="Symbol" w:hint="default"/>
       </w:rPr>
     </w:lvl>
     <w:lvl w:ilvl="4" w:tplc="04160003" w:tentative="1">
@@ -6597,7 +6664,7 @@
         <w:ind w:left="3645" w:hanging="360"/>
       </w:pPr>
       <w:rPr>
-        <w:rFonts w:hint="default" w:ascii="Courier New" w:hAnsi="Courier New"/>
+        <w:rFonts w:ascii="Courier New" w:hAnsi="Courier New" w:hint="default"/>
       </w:rPr>
     </w:lvl>
     <w:lvl w:ilvl="5" w:tplc="04160005" w:tentative="1">
@@ -6612,7 +6679,7 @@
         <w:ind w:left="4365" w:hanging="360"/>
       </w:pPr>
       <w:rPr>
-        <w:rFonts w:hint="default" w:ascii="Wingdings" w:hAnsi="Wingdings"/>
+        <w:rFonts w:ascii="Wingdings" w:hAnsi="Wingdings" w:hint="default"/>
       </w:rPr>
     </w:lvl>
     <w:lvl w:ilvl="6" w:tplc="04160001" w:tentative="1">
@@ -6627,7 +6694,7 @@
         <w:ind w:left="5085" w:hanging="360"/>
       </w:pPr>
       <w:rPr>
-        <w:rFonts w:hint="default" w:ascii="Symbol" w:hAnsi="Symbol"/>
+        <w:rFonts w:ascii="Symbol" w:hAnsi="Symbol" w:hint="default"/>
       </w:rPr>
     </w:lvl>
     <w:lvl w:ilvl="7" w:tplc="04160003" w:tentative="1">
@@ -6642,7 +6709,7 @@
         <w:ind w:left="5805" w:hanging="360"/>
       </w:pPr>
       <w:rPr>
-        <w:rFonts w:hint="default" w:ascii="Courier New" w:hAnsi="Courier New"/>
+        <w:rFonts w:ascii="Courier New" w:hAnsi="Courier New" w:hint="default"/>
       </w:rPr>
     </w:lvl>
     <w:lvl w:ilvl="8" w:tplc="04160005" w:tentative="1">
@@ -6657,7 +6724,7 @@
         <w:ind w:left="6525" w:hanging="360"/>
       </w:pPr>
       <w:rPr>
-        <w:rFonts w:hint="default" w:ascii="Wingdings" w:hAnsi="Wingdings"/>
+        <w:rFonts w:ascii="Wingdings" w:hAnsi="Wingdings" w:hint="default"/>
       </w:rPr>
     </w:lvl>
   </w:abstractNum>
@@ -6677,7 +6744,7 @@
         <w:ind w:left="360" w:hanging="360"/>
       </w:pPr>
       <w:rPr>
-        <w:rFonts w:hint="default" w:ascii="Symbol" w:hAnsi="Symbol"/>
+        <w:rFonts w:ascii="Symbol" w:hAnsi="Symbol" w:hint="default"/>
       </w:rPr>
     </w:lvl>
   </w:abstractNum>
@@ -6927,7 +6994,7 @@
         <w:ind w:left="360" w:hanging="360"/>
       </w:pPr>
       <w:rPr>
-        <w:rFonts w:hint="default" w:ascii="Symbol" w:hAnsi="Symbol"/>
+        <w:rFonts w:ascii="Symbol" w:hAnsi="Symbol" w:hint="default"/>
       </w:rPr>
     </w:lvl>
   </w:abstractNum>
@@ -6944,7 +7011,7 @@
         <w:ind w:left="720" w:hanging="360"/>
       </w:pPr>
       <w:rPr>
-        <w:rFonts w:hint="default" w:ascii="Symbol" w:hAnsi="Symbol"/>
+        <w:rFonts w:ascii="Symbol" w:hAnsi="Symbol" w:hint="default"/>
       </w:rPr>
     </w:lvl>
     <w:lvl w:ilvl="1" w:tplc="04160003" w:tentative="1">
@@ -6956,7 +7023,7 @@
         <w:ind w:left="1440" w:hanging="360"/>
       </w:pPr>
       <w:rPr>
-        <w:rFonts w:hint="default" w:ascii="Courier New" w:hAnsi="Courier New" w:cs="Courier New"/>
+        <w:rFonts w:ascii="Courier New" w:hAnsi="Courier New" w:cs="Courier New" w:hint="default"/>
       </w:rPr>
     </w:lvl>
     <w:lvl w:ilvl="2" w:tplc="04160005" w:tentative="1">
@@ -6968,7 +7035,7 @@
         <w:ind w:left="2160" w:hanging="360"/>
       </w:pPr>
       <w:rPr>
-        <w:rFonts w:hint="default" w:ascii="Wingdings" w:hAnsi="Wingdings"/>
+        <w:rFonts w:ascii="Wingdings" w:hAnsi="Wingdings" w:hint="default"/>
       </w:rPr>
     </w:lvl>
     <w:lvl w:ilvl="3" w:tplc="04160001" w:tentative="1">
@@ -6980,7 +7047,7 @@
         <w:ind w:left="2880" w:hanging="360"/>
       </w:pPr>
       <w:rPr>
-        <w:rFonts w:hint="default" w:ascii="Symbol" w:hAnsi="Symbol"/>
+        <w:rFonts w:ascii="Symbol" w:hAnsi="Symbol" w:hint="default"/>
       </w:rPr>
     </w:lvl>
     <w:lvl w:ilvl="4" w:tplc="04160003" w:tentative="1">
@@ -6992,7 +7059,7 @@
         <w:ind w:left="3600" w:hanging="360"/>
       </w:pPr>
       <w:rPr>
-        <w:rFonts w:hint="default" w:ascii="Courier New" w:hAnsi="Courier New" w:cs="Courier New"/>
+        <w:rFonts w:ascii="Courier New" w:hAnsi="Courier New" w:cs="Courier New" w:hint="default"/>
       </w:rPr>
     </w:lvl>
     <w:lvl w:ilvl="5" w:tplc="04160005" w:tentative="1">
@@ -7004,7 +7071,7 @@
         <w:ind w:left="4320" w:hanging="360"/>
       </w:pPr>
       <w:rPr>
-        <w:rFonts w:hint="default" w:ascii="Wingdings" w:hAnsi="Wingdings"/>
+        <w:rFonts w:ascii="Wingdings" w:hAnsi="Wingdings" w:hint="default"/>
       </w:rPr>
     </w:lvl>
     <w:lvl w:ilvl="6" w:tplc="04160001" w:tentative="1">
@@ -7016,7 +7083,7 @@
         <w:ind w:left="5040" w:hanging="360"/>
       </w:pPr>
       <w:rPr>
-        <w:rFonts w:hint="default" w:ascii="Symbol" w:hAnsi="Symbol"/>
+        <w:rFonts w:ascii="Symbol" w:hAnsi="Symbol" w:hint="default"/>
       </w:rPr>
     </w:lvl>
     <w:lvl w:ilvl="7" w:tplc="04160003" w:tentative="1">
@@ -7028,7 +7095,7 @@
         <w:ind w:left="5760" w:hanging="360"/>
       </w:pPr>
       <w:rPr>
-        <w:rFonts w:hint="default" w:ascii="Courier New" w:hAnsi="Courier New" w:cs="Courier New"/>
+        <w:rFonts w:ascii="Courier New" w:hAnsi="Courier New" w:cs="Courier New" w:hint="default"/>
       </w:rPr>
     </w:lvl>
     <w:lvl w:ilvl="8" w:tplc="04160005" w:tentative="1">
@@ -7040,7 +7107,7 @@
         <w:ind w:left="6480" w:hanging="360"/>
       </w:pPr>
       <w:rPr>
-        <w:rFonts w:hint="default" w:ascii="Wingdings" w:hAnsi="Wingdings"/>
+        <w:rFonts w:ascii="Wingdings" w:hAnsi="Wingdings" w:hint="default"/>
       </w:rPr>
     </w:lvl>
   </w:abstractNum>
@@ -7060,7 +7127,7 @@
         <w:ind w:left="360" w:hanging="360"/>
       </w:pPr>
       <w:rPr>
-        <w:rFonts w:hint="default" w:ascii="Symbol" w:hAnsi="Symbol"/>
+        <w:rFonts w:ascii="Symbol" w:hAnsi="Symbol" w:hint="default"/>
       </w:rPr>
     </w:lvl>
   </w:abstractNum>
@@ -7080,7 +7147,7 @@
         <w:ind w:left="360" w:hanging="360"/>
       </w:pPr>
       <w:rPr>
-        <w:rFonts w:hint="default" w:ascii="Symbol" w:hAnsi="Symbol"/>
+        <w:rFonts w:ascii="Symbol" w:hAnsi="Symbol" w:hint="default"/>
       </w:rPr>
     </w:lvl>
   </w:abstractNum>
@@ -7100,7 +7167,7 @@
         <w:ind w:left="360" w:hanging="360"/>
       </w:pPr>
       <w:rPr>
-        <w:rFonts w:hint="default" w:ascii="Symbol" w:hAnsi="Symbol"/>
+        <w:rFonts w:ascii="Symbol" w:hAnsi="Symbol" w:hint="default"/>
       </w:rPr>
     </w:lvl>
   </w:abstractNum>
@@ -7220,7 +7287,7 @@
         <w:ind w:left="360" w:hanging="360"/>
       </w:pPr>
       <w:rPr>
-        <w:rFonts w:hint="default" w:ascii="Symbol" w:hAnsi="Symbol"/>
+        <w:rFonts w:ascii="Symbol" w:hAnsi="Symbol" w:hint="default"/>
       </w:rPr>
     </w:lvl>
   </w:abstractNum>
@@ -7240,7 +7307,7 @@
         <w:ind w:left="720" w:hanging="360"/>
       </w:pPr>
       <w:rPr>
-        <w:rFonts w:hint="default" w:ascii="Symbol" w:hAnsi="Symbol"/>
+        <w:rFonts w:ascii="Symbol" w:hAnsi="Symbol" w:hint="default"/>
       </w:rPr>
     </w:lvl>
     <w:lvl w:ilvl="1" w:tplc="04090003" w:tentative="1">
@@ -7255,7 +7322,7 @@
         <w:ind w:left="1440" w:hanging="360"/>
       </w:pPr>
       <w:rPr>
-        <w:rFonts w:hint="default" w:ascii="Courier New" w:hAnsi="Courier New"/>
+        <w:rFonts w:ascii="Courier New" w:hAnsi="Courier New" w:hint="default"/>
       </w:rPr>
     </w:lvl>
     <w:lvl w:ilvl="2" w:tplc="04090005" w:tentative="1">
@@ -7270,7 +7337,7 @@
         <w:ind w:left="2160" w:hanging="360"/>
       </w:pPr>
       <w:rPr>
-        <w:rFonts w:hint="default" w:ascii="Wingdings" w:hAnsi="Wingdings"/>
+        <w:rFonts w:ascii="Wingdings" w:hAnsi="Wingdings" w:hint="default"/>
       </w:rPr>
     </w:lvl>
     <w:lvl w:ilvl="3" w:tplc="04090001" w:tentative="1">
@@ -7285,7 +7352,7 @@
         <w:ind w:left="2880" w:hanging="360"/>
       </w:pPr>
       <w:rPr>
-        <w:rFonts w:hint="default" w:ascii="Symbol" w:hAnsi="Symbol"/>
+        <w:rFonts w:ascii="Symbol" w:hAnsi="Symbol" w:hint="default"/>
       </w:rPr>
     </w:lvl>
     <w:lvl w:ilvl="4" w:tplc="04090003" w:tentative="1">
@@ -7300,7 +7367,7 @@
         <w:ind w:left="3600" w:hanging="360"/>
       </w:pPr>
       <w:rPr>
-        <w:rFonts w:hint="default" w:ascii="Courier New" w:hAnsi="Courier New"/>
+        <w:rFonts w:ascii="Courier New" w:hAnsi="Courier New" w:hint="default"/>
       </w:rPr>
     </w:lvl>
     <w:lvl w:ilvl="5" w:tplc="04090005" w:tentative="1">
@@ -7315,7 +7382,7 @@
         <w:ind w:left="4320" w:hanging="360"/>
       </w:pPr>
       <w:rPr>
-        <w:rFonts w:hint="default" w:ascii="Wingdings" w:hAnsi="Wingdings"/>
+        <w:rFonts w:ascii="Wingdings" w:hAnsi="Wingdings" w:hint="default"/>
       </w:rPr>
     </w:lvl>
     <w:lvl w:ilvl="6" w:tplc="04090001" w:tentative="1">
@@ -7330,7 +7397,7 @@
         <w:ind w:left="5040" w:hanging="360"/>
       </w:pPr>
       <w:rPr>
-        <w:rFonts w:hint="default" w:ascii="Symbol" w:hAnsi="Symbol"/>
+        <w:rFonts w:ascii="Symbol" w:hAnsi="Symbol" w:hint="default"/>
       </w:rPr>
     </w:lvl>
     <w:lvl w:ilvl="7" w:tplc="04090003" w:tentative="1">
@@ -7345,7 +7412,7 @@
         <w:ind w:left="5760" w:hanging="360"/>
       </w:pPr>
       <w:rPr>
-        <w:rFonts w:hint="default" w:ascii="Courier New" w:hAnsi="Courier New"/>
+        <w:rFonts w:ascii="Courier New" w:hAnsi="Courier New" w:hint="default"/>
       </w:rPr>
     </w:lvl>
     <w:lvl w:ilvl="8" w:tplc="04090005" w:tentative="1">
@@ -7360,7 +7427,7 @@
         <w:ind w:left="6480" w:hanging="360"/>
       </w:pPr>
       <w:rPr>
-        <w:rFonts w:hint="default" w:ascii="Wingdings" w:hAnsi="Wingdings"/>
+        <w:rFonts w:ascii="Wingdings" w:hAnsi="Wingdings" w:hint="default"/>
       </w:rPr>
     </w:lvl>
   </w:abstractNum>
@@ -7380,7 +7447,7 @@
           <w:ind w:left="1080" w:hanging="360"/>
         </w:pPr>
         <w:rPr>
-          <w:rFonts w:hint="default" w:ascii="Symbol" w:hAnsi="Symbol"/>
+          <w:rFonts w:ascii="Symbol" w:hAnsi="Symbol" w:hint="default"/>
         </w:rPr>
       </w:lvl>
     </w:lvlOverride>
@@ -7412,7 +7479,7 @@
           <w:ind w:left="720" w:hanging="360"/>
         </w:pPr>
         <w:rPr>
-          <w:rFonts w:hint="default" w:ascii="Symbol" w:hAnsi="Symbol"/>
+          <w:rFonts w:ascii="Symbol" w:hAnsi="Symbol" w:hint="default"/>
         </w:rPr>
       </w:lvl>
     </w:lvlOverride>
@@ -7536,7 +7603,7 @@
   <w:docDefaults>
     <w:rPrDefault>
       <w:rPr>
-        <w:rFonts w:ascii="Times New Roman" w:hAnsi="Times New Roman" w:eastAsia="Times New Roman" w:cs="Times New Roman"/>
+        <w:rFonts w:ascii="Times New Roman" w:eastAsia="Times New Roman" w:hAnsi="Times New Roman" w:cs="Times New Roman"/>
         <w:lang w:val="pt-BR" w:eastAsia="pt-BR" w:bidi="ar-SA"/>
       </w:rPr>
     </w:rPrDefault>
@@ -7562,22 +7629,22 @@
     <w:lsdException w:name="index 7" w:semiHidden="1" w:unhideWhenUsed="1"/>
     <w:lsdException w:name="index 8" w:semiHidden="1" w:unhideWhenUsed="1"/>
     <w:lsdException w:name="index 9" w:semiHidden="1" w:unhideWhenUsed="1"/>
-    <w:lsdException w:name="toc 1" w:uiPriority="39" w:semiHidden="1" w:unhideWhenUsed="1" w:qFormat="1"/>
-    <w:lsdException w:name="toc 2" w:uiPriority="39" w:semiHidden="1" w:unhideWhenUsed="1" w:qFormat="1"/>
-    <w:lsdException w:name="toc 3" w:uiPriority="39" w:semiHidden="1" w:unhideWhenUsed="1" w:qFormat="1"/>
-    <w:lsdException w:name="toc 4" w:uiPriority="39" w:semiHidden="1" w:unhideWhenUsed="1"/>
-    <w:lsdException w:name="toc 5" w:uiPriority="39" w:semiHidden="1" w:unhideWhenUsed="1"/>
-    <w:lsdException w:name="toc 6" w:uiPriority="39" w:semiHidden="1" w:unhideWhenUsed="1"/>
-    <w:lsdException w:name="toc 7" w:uiPriority="39" w:semiHidden="1" w:unhideWhenUsed="1"/>
-    <w:lsdException w:name="toc 8" w:uiPriority="39" w:semiHidden="1" w:unhideWhenUsed="1"/>
-    <w:lsdException w:name="toc 9" w:uiPriority="39" w:semiHidden="1" w:unhideWhenUsed="1"/>
+    <w:lsdException w:name="toc 1" w:semiHidden="1" w:uiPriority="39" w:unhideWhenUsed="1" w:qFormat="1"/>
+    <w:lsdException w:name="toc 2" w:semiHidden="1" w:uiPriority="39" w:unhideWhenUsed="1" w:qFormat="1"/>
+    <w:lsdException w:name="toc 3" w:semiHidden="1" w:uiPriority="39" w:unhideWhenUsed="1" w:qFormat="1"/>
+    <w:lsdException w:name="toc 4" w:semiHidden="1" w:uiPriority="39" w:unhideWhenUsed="1"/>
+    <w:lsdException w:name="toc 5" w:semiHidden="1" w:uiPriority="39" w:unhideWhenUsed="1"/>
+    <w:lsdException w:name="toc 6" w:semiHidden="1" w:uiPriority="39" w:unhideWhenUsed="1"/>
+    <w:lsdException w:name="toc 7" w:semiHidden="1" w:uiPriority="39" w:unhideWhenUsed="1"/>
+    <w:lsdException w:name="toc 8" w:semiHidden="1" w:uiPriority="39" w:unhideWhenUsed="1"/>
+    <w:lsdException w:name="toc 9" w:semiHidden="1" w:uiPriority="39" w:unhideWhenUsed="1"/>
     <w:lsdException w:name="Normal Indent" w:semiHidden="1" w:unhideWhenUsed="1"/>
     <w:lsdException w:name="footnote text" w:semiHidden="1" w:unhideWhenUsed="1"/>
     <w:lsdException w:name="annotation text" w:semiHidden="1" w:unhideWhenUsed="1"/>
-    <w:lsdException w:name="header" w:uiPriority="0" w:semiHidden="1" w:unhideWhenUsed="1"/>
+    <w:lsdException w:name="header" w:semiHidden="1" w:uiPriority="0" w:unhideWhenUsed="1"/>
     <w:lsdException w:name="footer" w:semiHidden="1" w:unhideWhenUsed="1"/>
     <w:lsdException w:name="index heading" w:semiHidden="1" w:unhideWhenUsed="1"/>
-    <w:lsdException w:name="caption" w:uiPriority="35" w:semiHidden="1" w:unhideWhenUsed="1" w:qFormat="1"/>
+    <w:lsdException w:name="caption" w:semiHidden="1" w:uiPriority="35" w:unhideWhenUsed="1" w:qFormat="1"/>
     <w:lsdException w:name="table of figures" w:semiHidden="1" w:unhideWhenUsed="1"/>
     <w:lsdException w:name="envelope address" w:semiHidden="1" w:unhideWhenUsed="1"/>
     <w:lsdException w:name="envelope return" w:semiHidden="1" w:unhideWhenUsed="1"/>
@@ -7608,7 +7675,7 @@
     <w:lsdException w:name="Title" w:uiPriority="10" w:qFormat="1"/>
     <w:lsdException w:name="Closing" w:semiHidden="1" w:unhideWhenUsed="1"/>
     <w:lsdException w:name="Signature" w:semiHidden="1" w:unhideWhenUsed="1"/>
-    <w:lsdException w:name="Default Paragraph Font" w:uiPriority="1" w:semiHidden="1" w:unhideWhenUsed="1"/>
+    <w:lsdException w:name="Default Paragraph Font" w:semiHidden="1" w:uiPriority="1" w:unhideWhenUsed="1"/>
     <w:lsdException w:name="Body Text" w:semiHidden="1" w:unhideWhenUsed="1"/>
     <w:lsdException w:name="Body Text Indent" w:semiHidden="1" w:unhideWhenUsed="1"/>
     <w:lsdException w:name="List Continue" w:semiHidden="1" w:unhideWhenUsed="1"/>
@@ -7808,8 +7875,8 @@
     <w:lsdException w:name="Subtle Reference" w:uiPriority="31" w:qFormat="1"/>
     <w:lsdException w:name="Intense Reference" w:uiPriority="32" w:qFormat="1"/>
     <w:lsdException w:name="Book Title" w:uiPriority="33" w:qFormat="1"/>
-    <w:lsdException w:name="Bibliography" w:uiPriority="37" w:semiHidden="1" w:unhideWhenUsed="1"/>
-    <w:lsdException w:name="TOC Heading" w:uiPriority="39" w:semiHidden="1" w:unhideWhenUsed="1" w:qFormat="1"/>
+    <w:lsdException w:name="Bibliography" w:semiHidden="1" w:uiPriority="37" w:unhideWhenUsed="1"/>
+    <w:lsdException w:name="TOC Heading" w:semiHidden="1" w:uiPriority="39" w:unhideWhenUsed="1" w:qFormat="1"/>
     <w:lsdException w:name="Plain Table 1" w:uiPriority="41"/>
     <w:lsdException w:name="Plain Table 2" w:uiPriority="42"/>
     <w:lsdException w:name="Plain Table 3" w:uiPriority="43"/>
@@ -7920,7 +7987,7 @@
     <w:lsdException w:name="Unresolved Mention" w:semiHidden="1" w:unhideWhenUsed="1"/>
     <w:lsdException w:name="Smart Link" w:semiHidden="1" w:unhideWhenUsed="1"/>
   </w:latentStyles>
-  <w:style w:type="paragraph" w:styleId="Normal" w:default="1">
+  <w:style w:type="paragraph" w:default="1" w:styleId="Normal">
     <w:name w:val="Normal"/>
     <w:qFormat/>
     <w:rsid w:val="00BF3BAE"/>
@@ -8098,13 +8165,13 @@
       <w:sz w:val="18"/>
     </w:rPr>
   </w:style>
-  <w:style w:type="character" w:styleId="Fontepargpadro" w:default="1">
+  <w:style w:type="character" w:default="1" w:styleId="Fontepargpadro">
     <w:name w:val="Default Paragraph Font"/>
     <w:uiPriority w:val="1"/>
     <w:semiHidden/>
     <w:unhideWhenUsed/>
   </w:style>
-  <w:style w:type="table" w:styleId="Tabelanormal" w:default="1">
+  <w:style w:type="table" w:default="1" w:styleId="Tabelanormal">
     <w:name w:val="Normal Table"/>
     <w:uiPriority w:val="99"/>
     <w:semiHidden/>
@@ -8119,13 +8186,13 @@
       </w:tblCellMar>
     </w:tblPr>
   </w:style>
-  <w:style w:type="numbering" w:styleId="Semlista" w:default="1">
+  <w:style w:type="numbering" w:default="1" w:styleId="Semlista">
     <w:name w:val="No List"/>
     <w:uiPriority w:val="99"/>
     <w:semiHidden/>
     <w:unhideWhenUsed/>
   </w:style>
-  <w:style w:type="paragraph" w:styleId="Paragraph2" w:customStyle="1">
+  <w:style w:type="paragraph" w:customStyle="1" w:styleId="Paragraph2">
     <w:name w:val="Paragraph2"/>
     <w:basedOn w:val="Normal"/>
     <w:rsid w:val="001B6529"/>
@@ -8252,7 +8319,7 @@
     <w:semiHidden/>
     <w:rsid w:val="001B6529"/>
   </w:style>
-  <w:style w:type="paragraph" w:styleId="Bullet2" w:customStyle="1">
+  <w:style w:type="paragraph" w:customStyle="1" w:styleId="Bullet2">
     <w:name w:val="Bullet2"/>
     <w:basedOn w:val="Normal"/>
     <w:rsid w:val="001B6529"/>
@@ -8263,7 +8330,7 @@
       <w:color w:val="000080"/>
     </w:rPr>
   </w:style>
-  <w:style w:type="paragraph" w:styleId="Paragraph1" w:customStyle="1">
+  <w:style w:type="paragraph" w:customStyle="1" w:styleId="Paragraph1">
     <w:name w:val="Paragraph1"/>
     <w:basedOn w:val="Normal"/>
     <w:rsid w:val="001B6529"/>
@@ -8272,7 +8339,7 @@
       <w:jc w:val="both"/>
     </w:pPr>
   </w:style>
-  <w:style w:type="paragraph" w:styleId="Tabletext" w:customStyle="1">
+  <w:style w:type="paragraph" w:customStyle="1" w:styleId="Tabletext">
     <w:name w:val="Tabletext"/>
     <w:basedOn w:val="Normal"/>
     <w:rsid w:val="001B6529"/>
@@ -8292,7 +8359,7 @@
       <w:ind w:left="720"/>
     </w:pPr>
   </w:style>
-  <w:style w:type="paragraph" w:styleId="Paragraph3" w:customStyle="1">
+  <w:style w:type="paragraph" w:customStyle="1" w:styleId="Paragraph3">
     <w:name w:val="Paragraph3"/>
     <w:basedOn w:val="Normal"/>
     <w:rsid w:val="001B6529"/>
@@ -8302,7 +8369,7 @@
       <w:jc w:val="both"/>
     </w:pPr>
   </w:style>
-  <w:style w:type="paragraph" w:styleId="Bullet1" w:customStyle="1">
+  <w:style w:type="paragraph" w:customStyle="1" w:styleId="Bullet1">
     <w:name w:val="Bullet1"/>
     <w:basedOn w:val="Normal"/>
     <w:rsid w:val="001B6529"/>
@@ -8329,7 +8396,7 @@
       <w:keepNext/>
       <w:keepLines/>
       <w:pBdr>
-        <w:bottom w:val="single" w:color="000000" w:sz="6" w:space="0"/>
+        <w:bottom w:val="single" w:sz="6" w:space="0" w:color="000000"/>
       </w:pBdr>
       <w:spacing w:before="40" w:after="40"/>
       <w:ind w:left="360" w:hanging="360"/>
@@ -8351,7 +8418,7 @@
       <w:rFonts w:ascii="Tahoma" w:hAnsi="Tahoma"/>
     </w:rPr>
   </w:style>
-  <w:style w:type="paragraph" w:styleId="Paragraph4" w:customStyle="1">
+  <w:style w:type="paragraph" w:customStyle="1" w:styleId="Paragraph4">
     <w:name w:val="Paragraph4"/>
     <w:basedOn w:val="Normal"/>
     <w:rsid w:val="001B6529"/>
@@ -8421,7 +8488,7 @@
       <w:ind w:left="1600"/>
     </w:pPr>
   </w:style>
-  <w:style w:type="paragraph" w:styleId="MainTitle" w:customStyle="1">
+  <w:style w:type="paragraph" w:customStyle="1" w:styleId="MainTitle">
     <w:name w:val="Main Title"/>
     <w:basedOn w:val="Normal"/>
     <w:rsid w:val="001B6529"/>
@@ -8459,7 +8526,7 @@
       <w:u w:val="single"/>
     </w:rPr>
   </w:style>
-  <w:style w:type="paragraph" w:styleId="Body" w:customStyle="1">
+  <w:style w:type="paragraph" w:customStyle="1" w:styleId="Body">
     <w:name w:val="Body"/>
     <w:basedOn w:val="Normal"/>
     <w:rsid w:val="001B6529"/>
@@ -8472,7 +8539,7 @@
       <w:rFonts w:ascii="Book Antiqua" w:hAnsi="Book Antiqua"/>
     </w:rPr>
   </w:style>
-  <w:style w:type="paragraph" w:styleId="Bullet" w:customStyle="1">
+  <w:style w:type="paragraph" w:customStyle="1" w:styleId="Bullet">
     <w:name w:val="Bullet"/>
     <w:basedOn w:val="Normal"/>
     <w:rsid w:val="001B6529"/>
@@ -8489,7 +8556,7 @@
       <w:rFonts w:ascii="Book Antiqua" w:hAnsi="Book Antiqua"/>
     </w:rPr>
   </w:style>
-  <w:style w:type="paragraph" w:styleId="InfoBlue" w:customStyle="1">
+  <w:style w:type="paragraph" w:customStyle="1" w:styleId="InfoBlue">
     <w:name w:val="InfoBlue"/>
     <w:basedOn w:val="Normal"/>
     <w:next w:val="Corpodetexto"/>
@@ -8519,7 +8586,7 @@
       <w:u w:val="single"/>
     </w:rPr>
   </w:style>
-  <w:style w:type="paragraph" w:styleId="infoblue0" w:customStyle="1">
+  <w:style w:type="paragraph" w:customStyle="1" w:styleId="infoblue0">
     <w:name w:val="infoblue"/>
     <w:basedOn w:val="Normal"/>
     <w:rsid w:val="001B6529"/>
@@ -8561,7 +8628,7 @@
       <w:szCs w:val="16"/>
     </w:rPr>
   </w:style>
-  <w:style w:type="character" w:styleId="TextodebaloChar" w:customStyle="1">
+  <w:style w:type="character" w:customStyle="1" w:styleId="TextodebaloChar">
     <w:name w:val="Texto de balão Char"/>
     <w:basedOn w:val="Fontepargpadro"/>
     <w:link w:val="Textodebalo"/>
@@ -8593,20 +8660,20 @@
     <w:qFormat/>
     <w:rsid w:val="00A2420E"/>
     <w:rPr>
-      <w:rFonts w:asciiTheme="minorHAnsi" w:hAnsiTheme="minorHAnsi" w:eastAsiaTheme="minorEastAsia" w:cstheme="minorBidi"/>
+      <w:rFonts w:asciiTheme="minorHAnsi" w:eastAsiaTheme="minorEastAsia" w:hAnsiTheme="minorHAnsi" w:cstheme="minorBidi"/>
       <w:sz w:val="22"/>
       <w:szCs w:val="22"/>
       <w:lang w:eastAsia="en-US"/>
     </w:rPr>
   </w:style>
-  <w:style w:type="character" w:styleId="SemEspaamentoChar" w:customStyle="1">
+  <w:style w:type="character" w:customStyle="1" w:styleId="SemEspaamentoChar">
     <w:name w:val="Sem Espaçamento Char"/>
     <w:basedOn w:val="Fontepargpadro"/>
     <w:link w:val="SemEspaamento"/>
     <w:uiPriority w:val="1"/>
     <w:rsid w:val="00A2420E"/>
     <w:rPr>
-      <w:rFonts w:asciiTheme="minorHAnsi" w:hAnsiTheme="minorHAnsi" w:eastAsiaTheme="minorEastAsia" w:cstheme="minorBidi"/>
+      <w:rFonts w:asciiTheme="minorHAnsi" w:eastAsiaTheme="minorEastAsia" w:hAnsiTheme="minorHAnsi" w:cstheme="minorBidi"/>
       <w:sz w:val="22"/>
       <w:szCs w:val="22"/>
       <w:lang w:eastAsia="en-US"/>
@@ -8631,7 +8698,7 @@
       <w:outlineLvl w:val="9"/>
     </w:pPr>
     <w:rPr>
-      <w:rFonts w:asciiTheme="majorHAnsi" w:hAnsiTheme="majorHAnsi" w:eastAsiaTheme="majorEastAsia" w:cstheme="majorBidi"/>
+      <w:rFonts w:asciiTheme="majorHAnsi" w:eastAsiaTheme="majorEastAsia" w:hAnsiTheme="majorHAnsi" w:cstheme="majorBidi"/>
       <w:bCs/>
       <w:color w:val="365F91" w:themeColor="accent1" w:themeShade="BF"/>
       <w:sz w:val="28"/>
@@ -8646,12 +8713,12 @@
     <w:rsid w:val="00950865"/>
     <w:tblPr>
       <w:tblBorders>
-        <w:top w:val="single" w:color="auto" w:sz="4" w:space="0"/>
-        <w:left w:val="single" w:color="auto" w:sz="4" w:space="0"/>
-        <w:bottom w:val="single" w:color="auto" w:sz="4" w:space="0"/>
-        <w:right w:val="single" w:color="auto" w:sz="4" w:space="0"/>
-        <w:insideH w:val="single" w:color="auto" w:sz="4" w:space="0"/>
-        <w:insideV w:val="single" w:color="auto" w:sz="4" w:space="0"/>
+        <w:top w:val="single" w:sz="4" w:space="0" w:color="auto"/>
+        <w:left w:val="single" w:sz="4" w:space="0" w:color="auto"/>
+        <w:bottom w:val="single" w:sz="4" w:space="0" w:color="auto"/>
+        <w:right w:val="single" w:sz="4" w:space="0" w:color="auto"/>
+        <w:insideH w:val="single" w:sz="4" w:space="0" w:color="auto"/>
+        <w:insideV w:val="single" w:sz="4" w:space="0" w:color="auto"/>
       </w:tblBorders>
     </w:tblPr>
   </w:style>
@@ -8942,10 +9009,27 @@
 </file>
 
 <file path=customXml/item1.xml><?xml version="1.0" encoding="utf-8"?>
+<p:properties xmlns:p="http://schemas.microsoft.com/office/2006/metadata/properties" xmlns:xsi="http://www.w3.org/2001/XMLSchema-instance" xmlns:pc="http://schemas.microsoft.com/office/infopath/2007/PartnerControls">
+  <documentManagement>
+    <ReferenceId xmlns="43e71bc6-ee26-4994-b4b5-0bd7a660583a" xsi:nil="true"/>
+  </documentManagement>
+</p:properties>
+</file>
+
+<file path=customXml/item2.xml><?xml version="1.0" encoding="utf-8"?>
 <b:Sources xmlns:b="http://schemas.openxmlformats.org/officeDocument/2006/bibliography" xmlns="http://schemas.openxmlformats.org/officeDocument/2006/bibliography" SelectedStyle="\APA.XSL" StyleName="APA"/>
 </file>
 
-<file path=customXml/item2.xml><?xml version="1.0" encoding="utf-8"?>
+<file path=customXml/item3.xml><?xml version="1.0" encoding="utf-8"?>
+<?mso-contentType ?>
+<FormTemplates xmlns="http://schemas.microsoft.com/sharepoint/v3/contenttype/forms">
+  <Display>DocumentLibraryForm</Display>
+  <Edit>DocumentLibraryForm</Edit>
+  <New>DocumentLibraryForm</New>
+</FormTemplates>
+</file>
+
+<file path=customXml/item4.xml><?xml version="1.0" encoding="utf-8"?>
 <ct:contentTypeSchema xmlns:ct="http://schemas.microsoft.com/office/2006/metadata/contentType" xmlns:ma="http://schemas.microsoft.com/office/2006/metadata/properties/metaAttributes" ct:_="" ma:_="" ma:contentTypeName="Documento" ma:contentTypeID="0x0101009FBB4FDBFB90544FB8346309C363B043" ma:contentTypeVersion="4" ma:contentTypeDescription="Crie um novo documento." ma:contentTypeScope="" ma:versionID="79f167649540ea2aaed22f58ebcccefd">
   <xsd:schema xmlns:xsd="http://www.w3.org/2001/XMLSchema" xmlns:xs="http://www.w3.org/2001/XMLSchema" xmlns:p="http://schemas.microsoft.com/office/2006/metadata/properties" xmlns:ns2="43e71bc6-ee26-4994-b4b5-0bd7a660583a" targetNamespace="http://schemas.microsoft.com/office/2006/metadata/properties" ma:root="true" ma:fieldsID="62566aabdd202cb88884cb2bd9a49628" ns2:_="">
     <xsd:import namespace="43e71bc6-ee26-4994-b4b5-0bd7a660583a"/>
@@ -9089,24 +9173,17 @@
 </ct:contentTypeSchema>
 </file>
 
-<file path=customXml/item3.xml><?xml version="1.0" encoding="utf-8"?>
-<?mso-contentType ?>
-<FormTemplates xmlns="http://schemas.microsoft.com/sharepoint/v3/contenttype/forms">
-  <Display>DocumentLibraryForm</Display>
-  <Edit>DocumentLibraryForm</Edit>
-  <New>DocumentLibraryForm</New>
-</FormTemplates>
+<file path=customXml/itemProps1.xml><?xml version="1.0" encoding="utf-8"?>
+<ds:datastoreItem xmlns:ds="http://schemas.openxmlformats.org/officeDocument/2006/customXml" ds:itemID="{D580A7FB-A2D5-4735-B531-23798EED8C56}">
+  <ds:schemaRefs>
+    <ds:schemaRef ds:uri="http://schemas.microsoft.com/office/2006/metadata/properties"/>
+    <ds:schemaRef ds:uri="http://schemas.microsoft.com/office/infopath/2007/PartnerControls"/>
+    <ds:schemaRef ds:uri="43e71bc6-ee26-4994-b4b5-0bd7a660583a"/>
+  </ds:schemaRefs>
+</ds:datastoreItem>
 </file>
 
-<file path=customXml/item4.xml><?xml version="1.0" encoding="utf-8"?>
-<p:properties xmlns:p="http://schemas.microsoft.com/office/2006/metadata/properties" xmlns:xsi="http://www.w3.org/2001/XMLSchema-instance" xmlns:pc="http://schemas.microsoft.com/office/infopath/2007/PartnerControls">
-  <documentManagement>
-    <ReferenceId xmlns="43e71bc6-ee26-4994-b4b5-0bd7a660583a" xsi:nil="true"/>
-  </documentManagement>
-</p:properties>
-</file>
-
-<file path=customXml/itemProps1.xml><?xml version="1.0" encoding="utf-8"?>
+<file path=customXml/itemProps2.xml><?xml version="1.0" encoding="utf-8"?>
 <ds:datastoreItem xmlns:ds="http://schemas.openxmlformats.org/officeDocument/2006/customXml" ds:itemID="{1D052E4B-B48F-4CCC-8FAA-27A413710F64}">
   <ds:schemaRefs>
     <ds:schemaRef ds:uri="http://schemas.openxmlformats.org/officeDocument/2006/bibliography"/>
@@ -9114,14 +9191,28 @@
 </ds:datastoreItem>
 </file>
 
-<file path=customXml/itemProps2.xml><?xml version="1.0" encoding="utf-8"?>
-<ds:datastoreItem xmlns:ds="http://schemas.openxmlformats.org/officeDocument/2006/customXml" ds:itemID="{526C76F2-CDB1-4159-BB58-1350D37B9510}"/>
-</file>
-
 <file path=customXml/itemProps3.xml><?xml version="1.0" encoding="utf-8"?>
-<ds:datastoreItem xmlns:ds="http://schemas.openxmlformats.org/officeDocument/2006/customXml" ds:itemID="{1D450BDB-47A5-4D13-A795-F31C14D7BB5A}"/>
+<ds:datastoreItem xmlns:ds="http://schemas.openxmlformats.org/officeDocument/2006/customXml" ds:itemID="{1D450BDB-47A5-4D13-A795-F31C14D7BB5A}">
+  <ds:schemaRefs>
+    <ds:schemaRef ds:uri="http://schemas.microsoft.com/sharepoint/v3/contenttype/forms"/>
+  </ds:schemaRefs>
+</ds:datastoreItem>
 </file>
 
 <file path=customXml/itemProps4.xml><?xml version="1.0" encoding="utf-8"?>
-<ds:datastoreItem xmlns:ds="http://schemas.openxmlformats.org/officeDocument/2006/customXml" ds:itemID="{D580A7FB-A2D5-4735-B531-23798EED8C56}"/>
+<ds:datastoreItem xmlns:ds="http://schemas.openxmlformats.org/officeDocument/2006/customXml" ds:itemID="{526C76F2-CDB1-4159-BB58-1350D37B9510}">
+  <ds:schemaRefs>
+    <ds:schemaRef ds:uri="http://schemas.microsoft.com/office/2006/metadata/contentType"/>
+    <ds:schemaRef ds:uri="http://schemas.microsoft.com/office/2006/metadata/properties/metaAttributes"/>
+    <ds:schemaRef ds:uri="http://www.w3.org/2001/XMLSchema"/>
+    <ds:schemaRef ds:uri="http://schemas.microsoft.com/office/2006/metadata/properties"/>
+    <ds:schemaRef ds:uri="43e71bc6-ee26-4994-b4b5-0bd7a660583a"/>
+    <ds:schemaRef ds:uri="http://schemas.microsoft.com/office/2006/documentManagement/types"/>
+    <ds:schemaRef ds:uri="http://schemas.microsoft.com/office/infopath/2007/PartnerControls"/>
+    <ds:schemaRef ds:uri="http://schemas.openxmlformats.org/package/2006/metadata/core-properties"/>
+    <ds:schemaRef ds:uri="http://purl.org/dc/elements/1.1/"/>
+    <ds:schemaRef ds:uri="http://purl.org/dc/terms/"/>
+    <ds:schemaRef ds:uri="http://schemas.microsoft.com/internal/obd"/>
+  </ds:schemaRefs>
+</ds:datastoreItem>
 </file>
</xml_diff>